<commit_message>
Phase 1 Draft Complete
Updated Phase Report Draft, Zipped source files
</commit_message>
<xml_diff>
--- a/assignment_documentation/DRAFT_Phase1_Report.docx
+++ b/assignment_documentation/DRAFT_Phase1_Report.docx
@@ -1707,12 +1707,12 @@
       <w:pPr>
         <w:pStyle w:val="TOC1"/>
         <w:rPr>
-          <w:rFonts w:ascii="Verdana" w:eastAsiaTheme="minorEastAsia" w:hAnsi="Verdana" w:cstheme="minorBidi"/>
+          <w:rFonts w:asciiTheme="minorHAnsi" w:eastAsiaTheme="minorEastAsia" w:hAnsiTheme="minorHAnsi" w:cstheme="minorBidi"/>
           <w:b w:val="0"/>
           <w:bCs w:val="0"/>
           <w:caps w:val="0"/>
-          <w:sz w:val="20"/>
-          <w:szCs w:val="20"/>
+          <w:sz w:val="22"/>
+          <w:szCs w:val="22"/>
         </w:rPr>
       </w:pPr>
       <w:r>
@@ -1739,75 +1739,52 @@
         </w:rPr>
         <w:fldChar w:fldCharType="separate"/>
       </w:r>
-      <w:hyperlink w:anchor="_Toc24810567" w:history="1">
+      <w:hyperlink w:anchor="_Toc25428358" w:history="1">
         <w:r>
           <w:rPr>
             <w:rStyle w:val="Hyperlink"/>
             <w:rFonts w:ascii="Verdana" w:hAnsi="Verdana"/>
-            <w:sz w:val="20"/>
-            <w:szCs w:val="20"/>
           </w:rPr>
           <w:t>INTRODUCTION</w:t>
         </w:r>
         <w:r>
           <w:rPr>
-            <w:rFonts w:ascii="Verdana" w:hAnsi="Verdana"/>
-            <w:webHidden/>
-            <w:sz w:val="20"/>
-            <w:szCs w:val="20"/>
+            <w:webHidden/>
           </w:rPr>
           <w:tab/>
         </w:r>
         <w:r>
           <w:rPr>
-            <w:rFonts w:ascii="Verdana" w:hAnsi="Verdana"/>
-            <w:webHidden/>
-            <w:sz w:val="20"/>
-            <w:szCs w:val="20"/>
+            <w:webHidden/>
           </w:rPr>
           <w:fldChar w:fldCharType="begin"/>
         </w:r>
         <w:r>
           <w:rPr>
-            <w:rFonts w:ascii="Verdana" w:hAnsi="Verdana"/>
-            <w:webHidden/>
-            <w:sz w:val="20"/>
-            <w:szCs w:val="20"/>
-          </w:rPr>
-          <w:instrText xml:space="preserve"> PAGEREF _Toc24810567 \h </w:instrText>
-        </w:r>
-        <w:r>
-          <w:rPr>
-            <w:rFonts w:ascii="Verdana" w:hAnsi="Verdana"/>
-            <w:webHidden/>
-            <w:sz w:val="20"/>
-            <w:szCs w:val="20"/>
-          </w:rPr>
-        </w:r>
-        <w:r>
-          <w:rPr>
-            <w:rFonts w:ascii="Verdana" w:hAnsi="Verdana"/>
-            <w:webHidden/>
-            <w:sz w:val="20"/>
-            <w:szCs w:val="20"/>
+            <w:webHidden/>
+          </w:rPr>
+          <w:instrText xml:space="preserve"> PAGEREF _Toc25428358 \h </w:instrText>
+        </w:r>
+        <w:r>
+          <w:rPr>
+            <w:webHidden/>
+          </w:rPr>
+        </w:r>
+        <w:r>
+          <w:rPr>
+            <w:webHidden/>
           </w:rPr>
           <w:fldChar w:fldCharType="separate"/>
         </w:r>
         <w:r>
           <w:rPr>
-            <w:rFonts w:ascii="Verdana" w:hAnsi="Verdana"/>
-            <w:webHidden/>
-            <w:sz w:val="20"/>
-            <w:szCs w:val="20"/>
+            <w:webHidden/>
           </w:rPr>
           <w:t>4</w:t>
         </w:r>
         <w:r>
           <w:rPr>
-            <w:rFonts w:ascii="Verdana" w:hAnsi="Verdana"/>
-            <w:webHidden/>
-            <w:sz w:val="20"/>
-            <w:szCs w:val="20"/>
+            <w:webHidden/>
           </w:rPr>
           <w:fldChar w:fldCharType="end"/>
         </w:r>
@@ -1820,28 +1797,26 @@
           <w:tab w:val="left" w:pos="1138"/>
         </w:tabs>
         <w:rPr>
-          <w:rFonts w:ascii="Verdana" w:eastAsiaTheme="minorEastAsia" w:hAnsi="Verdana" w:cstheme="minorBidi"/>
+          <w:rFonts w:asciiTheme="minorHAnsi" w:eastAsiaTheme="minorEastAsia" w:hAnsiTheme="minorHAnsi" w:cstheme="minorBidi"/>
           <w:bCs w:val="0"/>
-          <w:sz w:val="20"/>
-          <w:szCs w:val="20"/>
-        </w:rPr>
-      </w:pPr>
-      <w:hyperlink w:anchor="_Toc24810568" w:history="1">
+          <w:sz w:val="22"/>
+          <w:szCs w:val="22"/>
+        </w:rPr>
+      </w:pPr>
+      <w:hyperlink w:anchor="_Toc25428359" w:history="1">
         <w:r>
           <w:rPr>
             <w:rStyle w:val="Hyperlink"/>
             <w:rFonts w:ascii="Verdana" w:hAnsi="Verdana" w:cs="Calibri"/>
-            <w:sz w:val="20"/>
-            <w:szCs w:val="20"/>
           </w:rPr>
           <w:t>1.1</w:t>
         </w:r>
         <w:r>
           <w:rPr>
-            <w:rFonts w:ascii="Verdana" w:eastAsiaTheme="minorEastAsia" w:hAnsi="Verdana" w:cstheme="minorBidi"/>
+            <w:rFonts w:asciiTheme="minorHAnsi" w:eastAsiaTheme="minorEastAsia" w:hAnsiTheme="minorHAnsi" w:cstheme="minorBidi"/>
             <w:bCs w:val="0"/>
-            <w:sz w:val="20"/>
-            <w:szCs w:val="20"/>
+            <w:sz w:val="22"/>
+            <w:szCs w:val="22"/>
           </w:rPr>
           <w:tab/>
         </w:r>
@@ -1849,70 +1824,47 @@
           <w:rPr>
             <w:rStyle w:val="Hyperlink"/>
             <w:rFonts w:ascii="Verdana" w:hAnsi="Verdana" w:cs="Calibri"/>
-            <w:sz w:val="20"/>
-            <w:szCs w:val="20"/>
           </w:rPr>
           <w:t>Purpose</w:t>
         </w:r>
         <w:r>
           <w:rPr>
-            <w:rFonts w:ascii="Verdana" w:hAnsi="Verdana"/>
-            <w:webHidden/>
-            <w:sz w:val="20"/>
-            <w:szCs w:val="20"/>
+            <w:webHidden/>
           </w:rPr>
           <w:tab/>
         </w:r>
         <w:r>
           <w:rPr>
-            <w:rFonts w:ascii="Verdana" w:hAnsi="Verdana"/>
-            <w:webHidden/>
-            <w:sz w:val="20"/>
-            <w:szCs w:val="20"/>
+            <w:webHidden/>
           </w:rPr>
           <w:fldChar w:fldCharType="begin"/>
         </w:r>
         <w:r>
           <w:rPr>
-            <w:rFonts w:ascii="Verdana" w:hAnsi="Verdana"/>
-            <w:webHidden/>
-            <w:sz w:val="20"/>
-            <w:szCs w:val="20"/>
-          </w:rPr>
-          <w:instrText xml:space="preserve"> PAGEREF _Toc24810568 \h </w:instrText>
-        </w:r>
-        <w:r>
-          <w:rPr>
-            <w:rFonts w:ascii="Verdana" w:hAnsi="Verdana"/>
-            <w:webHidden/>
-            <w:sz w:val="20"/>
-            <w:szCs w:val="20"/>
-          </w:rPr>
-        </w:r>
-        <w:r>
-          <w:rPr>
-            <w:rFonts w:ascii="Verdana" w:hAnsi="Verdana"/>
-            <w:webHidden/>
-            <w:sz w:val="20"/>
-            <w:szCs w:val="20"/>
+            <w:webHidden/>
+          </w:rPr>
+          <w:instrText xml:space="preserve"> PAGEREF _Toc25428359 \h </w:instrText>
+        </w:r>
+        <w:r>
+          <w:rPr>
+            <w:webHidden/>
+          </w:rPr>
+        </w:r>
+        <w:r>
+          <w:rPr>
+            <w:webHidden/>
           </w:rPr>
           <w:fldChar w:fldCharType="separate"/>
         </w:r>
         <w:r>
           <w:rPr>
-            <w:rFonts w:ascii="Verdana" w:hAnsi="Verdana"/>
-            <w:webHidden/>
-            <w:sz w:val="20"/>
-            <w:szCs w:val="20"/>
+            <w:webHidden/>
           </w:rPr>
           <w:t>4</w:t>
         </w:r>
         <w:r>
           <w:rPr>
-            <w:rFonts w:ascii="Verdana" w:hAnsi="Verdana"/>
-            <w:webHidden/>
-            <w:sz w:val="20"/>
-            <w:szCs w:val="20"/>
+            <w:webHidden/>
           </w:rPr>
           <w:fldChar w:fldCharType="end"/>
         </w:r>
@@ -1925,28 +1877,26 @@
           <w:tab w:val="left" w:pos="1138"/>
         </w:tabs>
         <w:rPr>
-          <w:rFonts w:ascii="Verdana" w:eastAsiaTheme="minorEastAsia" w:hAnsi="Verdana" w:cstheme="minorBidi"/>
+          <w:rFonts w:asciiTheme="minorHAnsi" w:eastAsiaTheme="minorEastAsia" w:hAnsiTheme="minorHAnsi" w:cstheme="minorBidi"/>
           <w:bCs w:val="0"/>
-          <w:sz w:val="20"/>
-          <w:szCs w:val="20"/>
-        </w:rPr>
-      </w:pPr>
-      <w:hyperlink w:anchor="_Toc24810569" w:history="1">
+          <w:sz w:val="22"/>
+          <w:szCs w:val="22"/>
+        </w:rPr>
+      </w:pPr>
+      <w:hyperlink w:anchor="_Toc25428360" w:history="1">
         <w:r>
           <w:rPr>
             <w:rStyle w:val="Hyperlink"/>
             <w:rFonts w:ascii="Verdana" w:hAnsi="Verdana" w:cs="Calibri"/>
-            <w:sz w:val="20"/>
-            <w:szCs w:val="20"/>
           </w:rPr>
           <w:t>1.2</w:t>
         </w:r>
         <w:r>
           <w:rPr>
-            <w:rFonts w:ascii="Verdana" w:eastAsiaTheme="minorEastAsia" w:hAnsi="Verdana" w:cstheme="minorBidi"/>
+            <w:rFonts w:asciiTheme="minorHAnsi" w:eastAsiaTheme="minorEastAsia" w:hAnsiTheme="minorHAnsi" w:cstheme="minorBidi"/>
             <w:bCs w:val="0"/>
-            <w:sz w:val="20"/>
-            <w:szCs w:val="20"/>
+            <w:sz w:val="22"/>
+            <w:szCs w:val="22"/>
           </w:rPr>
           <w:tab/>
         </w:r>
@@ -1954,70 +1904,47 @@
           <w:rPr>
             <w:rStyle w:val="Hyperlink"/>
             <w:rFonts w:ascii="Verdana" w:hAnsi="Verdana" w:cs="Calibri"/>
-            <w:sz w:val="20"/>
-            <w:szCs w:val="20"/>
           </w:rPr>
           <w:t>Background</w:t>
         </w:r>
         <w:r>
           <w:rPr>
-            <w:rFonts w:ascii="Verdana" w:hAnsi="Verdana"/>
-            <w:webHidden/>
-            <w:sz w:val="20"/>
-            <w:szCs w:val="20"/>
+            <w:webHidden/>
           </w:rPr>
           <w:tab/>
         </w:r>
         <w:r>
           <w:rPr>
-            <w:rFonts w:ascii="Verdana" w:hAnsi="Verdana"/>
-            <w:webHidden/>
-            <w:sz w:val="20"/>
-            <w:szCs w:val="20"/>
+            <w:webHidden/>
           </w:rPr>
           <w:fldChar w:fldCharType="begin"/>
         </w:r>
         <w:r>
           <w:rPr>
-            <w:rFonts w:ascii="Verdana" w:hAnsi="Verdana"/>
-            <w:webHidden/>
-            <w:sz w:val="20"/>
-            <w:szCs w:val="20"/>
-          </w:rPr>
-          <w:instrText xml:space="preserve"> PAGEREF _Toc24810569 \h </w:instrText>
-        </w:r>
-        <w:r>
-          <w:rPr>
-            <w:rFonts w:ascii="Verdana" w:hAnsi="Verdana"/>
-            <w:webHidden/>
-            <w:sz w:val="20"/>
-            <w:szCs w:val="20"/>
-          </w:rPr>
-        </w:r>
-        <w:r>
-          <w:rPr>
-            <w:rFonts w:ascii="Verdana" w:hAnsi="Verdana"/>
-            <w:webHidden/>
-            <w:sz w:val="20"/>
-            <w:szCs w:val="20"/>
+            <w:webHidden/>
+          </w:rPr>
+          <w:instrText xml:space="preserve"> PAGEREF _Toc25428360 \h </w:instrText>
+        </w:r>
+        <w:r>
+          <w:rPr>
+            <w:webHidden/>
+          </w:rPr>
+        </w:r>
+        <w:r>
+          <w:rPr>
+            <w:webHidden/>
           </w:rPr>
           <w:fldChar w:fldCharType="separate"/>
         </w:r>
         <w:r>
           <w:rPr>
-            <w:rFonts w:ascii="Verdana" w:hAnsi="Verdana"/>
-            <w:webHidden/>
-            <w:sz w:val="20"/>
-            <w:szCs w:val="20"/>
+            <w:webHidden/>
           </w:rPr>
           <w:t>4</w:t>
         </w:r>
         <w:r>
           <w:rPr>
-            <w:rFonts w:ascii="Verdana" w:hAnsi="Verdana"/>
-            <w:webHidden/>
-            <w:sz w:val="20"/>
-            <w:szCs w:val="20"/>
+            <w:webHidden/>
           </w:rPr>
           <w:fldChar w:fldCharType="end"/>
         </w:r>
@@ -2030,28 +1957,26 @@
           <w:tab w:val="left" w:pos="1138"/>
         </w:tabs>
         <w:rPr>
-          <w:rFonts w:ascii="Verdana" w:eastAsiaTheme="minorEastAsia" w:hAnsi="Verdana" w:cstheme="minorBidi"/>
+          <w:rFonts w:asciiTheme="minorHAnsi" w:eastAsiaTheme="minorEastAsia" w:hAnsiTheme="minorHAnsi" w:cstheme="minorBidi"/>
           <w:bCs w:val="0"/>
-          <w:sz w:val="20"/>
-          <w:szCs w:val="20"/>
-        </w:rPr>
-      </w:pPr>
-      <w:hyperlink w:anchor="_Toc24810570" w:history="1">
+          <w:sz w:val="22"/>
+          <w:szCs w:val="22"/>
+        </w:rPr>
+      </w:pPr>
+      <w:hyperlink w:anchor="_Toc25428361" w:history="1">
         <w:r>
           <w:rPr>
             <w:rStyle w:val="Hyperlink"/>
             <w:rFonts w:ascii="Verdana" w:hAnsi="Verdana" w:cs="Calibri"/>
-            <w:sz w:val="20"/>
-            <w:szCs w:val="20"/>
           </w:rPr>
           <w:t>1.3</w:t>
         </w:r>
         <w:r>
           <w:rPr>
-            <w:rFonts w:ascii="Verdana" w:eastAsiaTheme="minorEastAsia" w:hAnsi="Verdana" w:cstheme="minorBidi"/>
+            <w:rFonts w:asciiTheme="minorHAnsi" w:eastAsiaTheme="minorEastAsia" w:hAnsiTheme="minorHAnsi" w:cstheme="minorBidi"/>
             <w:bCs w:val="0"/>
-            <w:sz w:val="20"/>
-            <w:szCs w:val="20"/>
+            <w:sz w:val="22"/>
+            <w:szCs w:val="22"/>
           </w:rPr>
           <w:tab/>
         </w:r>
@@ -2059,70 +1984,47 @@
           <w:rPr>
             <w:rStyle w:val="Hyperlink"/>
             <w:rFonts w:ascii="Verdana" w:hAnsi="Verdana" w:cs="Calibri"/>
-            <w:sz w:val="20"/>
-            <w:szCs w:val="20"/>
           </w:rPr>
           <w:t>Scope</w:t>
         </w:r>
         <w:r>
           <w:rPr>
-            <w:rFonts w:ascii="Verdana" w:hAnsi="Verdana"/>
-            <w:webHidden/>
-            <w:sz w:val="20"/>
-            <w:szCs w:val="20"/>
+            <w:webHidden/>
           </w:rPr>
           <w:tab/>
         </w:r>
         <w:r>
           <w:rPr>
-            <w:rFonts w:ascii="Verdana" w:hAnsi="Verdana"/>
-            <w:webHidden/>
-            <w:sz w:val="20"/>
-            <w:szCs w:val="20"/>
+            <w:webHidden/>
           </w:rPr>
           <w:fldChar w:fldCharType="begin"/>
         </w:r>
         <w:r>
           <w:rPr>
-            <w:rFonts w:ascii="Verdana" w:hAnsi="Verdana"/>
-            <w:webHidden/>
-            <w:sz w:val="20"/>
-            <w:szCs w:val="20"/>
-          </w:rPr>
-          <w:instrText xml:space="preserve"> PAGEREF _Toc24810570 \h </w:instrText>
-        </w:r>
-        <w:r>
-          <w:rPr>
-            <w:rFonts w:ascii="Verdana" w:hAnsi="Verdana"/>
-            <w:webHidden/>
-            <w:sz w:val="20"/>
-            <w:szCs w:val="20"/>
-          </w:rPr>
-        </w:r>
-        <w:r>
-          <w:rPr>
-            <w:rFonts w:ascii="Verdana" w:hAnsi="Verdana"/>
-            <w:webHidden/>
-            <w:sz w:val="20"/>
-            <w:szCs w:val="20"/>
+            <w:webHidden/>
+          </w:rPr>
+          <w:instrText xml:space="preserve"> PAGEREF _Toc25428361 \h </w:instrText>
+        </w:r>
+        <w:r>
+          <w:rPr>
+            <w:webHidden/>
+          </w:rPr>
+        </w:r>
+        <w:r>
+          <w:rPr>
+            <w:webHidden/>
           </w:rPr>
           <w:fldChar w:fldCharType="separate"/>
         </w:r>
         <w:r>
           <w:rPr>
-            <w:rFonts w:ascii="Verdana" w:hAnsi="Verdana"/>
-            <w:webHidden/>
-            <w:sz w:val="20"/>
-            <w:szCs w:val="20"/>
+            <w:webHidden/>
           </w:rPr>
           <w:t>4</w:t>
         </w:r>
         <w:r>
           <w:rPr>
-            <w:rFonts w:ascii="Verdana" w:hAnsi="Verdana"/>
-            <w:webHidden/>
-            <w:sz w:val="20"/>
-            <w:szCs w:val="20"/>
+            <w:webHidden/>
           </w:rPr>
           <w:fldChar w:fldCharType="end"/>
         </w:r>
@@ -2135,28 +2037,26 @@
           <w:tab w:val="left" w:pos="1138"/>
         </w:tabs>
         <w:rPr>
-          <w:rFonts w:ascii="Verdana" w:eastAsiaTheme="minorEastAsia" w:hAnsi="Verdana" w:cstheme="minorBidi"/>
+          <w:rFonts w:asciiTheme="minorHAnsi" w:eastAsiaTheme="minorEastAsia" w:hAnsiTheme="minorHAnsi" w:cstheme="minorBidi"/>
           <w:bCs w:val="0"/>
-          <w:sz w:val="20"/>
-          <w:szCs w:val="20"/>
-        </w:rPr>
-      </w:pPr>
-      <w:hyperlink w:anchor="_Toc24810571" w:history="1">
+          <w:sz w:val="22"/>
+          <w:szCs w:val="22"/>
+        </w:rPr>
+      </w:pPr>
+      <w:hyperlink w:anchor="_Toc25428362" w:history="1">
         <w:r>
           <w:rPr>
             <w:rStyle w:val="Hyperlink"/>
             <w:rFonts w:ascii="Verdana" w:hAnsi="Verdana" w:cs="Calibri"/>
-            <w:sz w:val="20"/>
-            <w:szCs w:val="20"/>
           </w:rPr>
           <w:t>1.4</w:t>
         </w:r>
         <w:r>
           <w:rPr>
-            <w:rFonts w:ascii="Verdana" w:eastAsiaTheme="minorEastAsia" w:hAnsi="Verdana" w:cstheme="minorBidi"/>
+            <w:rFonts w:asciiTheme="minorHAnsi" w:eastAsiaTheme="minorEastAsia" w:hAnsiTheme="minorHAnsi" w:cstheme="minorBidi"/>
             <w:bCs w:val="0"/>
-            <w:sz w:val="20"/>
-            <w:szCs w:val="20"/>
+            <w:sz w:val="22"/>
+            <w:szCs w:val="22"/>
           </w:rPr>
           <w:tab/>
         </w:r>
@@ -2164,70 +2064,47 @@
           <w:rPr>
             <w:rStyle w:val="Hyperlink"/>
             <w:rFonts w:ascii="Verdana" w:hAnsi="Verdana" w:cs="Calibri"/>
-            <w:sz w:val="20"/>
-            <w:szCs w:val="20"/>
-          </w:rPr>
-          <w:t>Assumptions</w:t>
-        </w:r>
-        <w:r>
-          <w:rPr>
-            <w:rFonts w:ascii="Verdana" w:hAnsi="Verdana"/>
-            <w:webHidden/>
-            <w:sz w:val="20"/>
-            <w:szCs w:val="20"/>
+          </w:rPr>
+          <w:t>Phases</w:t>
+        </w:r>
+        <w:r>
+          <w:rPr>
+            <w:webHidden/>
           </w:rPr>
           <w:tab/>
         </w:r>
         <w:r>
           <w:rPr>
-            <w:rFonts w:ascii="Verdana" w:hAnsi="Verdana"/>
-            <w:webHidden/>
-            <w:sz w:val="20"/>
-            <w:szCs w:val="20"/>
+            <w:webHidden/>
           </w:rPr>
           <w:fldChar w:fldCharType="begin"/>
         </w:r>
         <w:r>
           <w:rPr>
-            <w:rFonts w:ascii="Verdana" w:hAnsi="Verdana"/>
-            <w:webHidden/>
-            <w:sz w:val="20"/>
-            <w:szCs w:val="20"/>
-          </w:rPr>
-          <w:instrText xml:space="preserve"> PAGEREF _Toc24810571 \h </w:instrText>
-        </w:r>
-        <w:r>
-          <w:rPr>
-            <w:rFonts w:ascii="Verdana" w:hAnsi="Verdana"/>
-            <w:webHidden/>
-            <w:sz w:val="20"/>
-            <w:szCs w:val="20"/>
-          </w:rPr>
-        </w:r>
-        <w:r>
-          <w:rPr>
-            <w:rFonts w:ascii="Verdana" w:hAnsi="Verdana"/>
-            <w:webHidden/>
-            <w:sz w:val="20"/>
-            <w:szCs w:val="20"/>
+            <w:webHidden/>
+          </w:rPr>
+          <w:instrText xml:space="preserve"> PAGEREF _Toc25428362 \h </w:instrText>
+        </w:r>
+        <w:r>
+          <w:rPr>
+            <w:webHidden/>
+          </w:rPr>
+        </w:r>
+        <w:r>
+          <w:rPr>
+            <w:webHidden/>
           </w:rPr>
           <w:fldChar w:fldCharType="separate"/>
         </w:r>
         <w:r>
           <w:rPr>
-            <w:rFonts w:ascii="Verdana" w:hAnsi="Verdana"/>
-            <w:webHidden/>
-            <w:sz w:val="20"/>
-            <w:szCs w:val="20"/>
+            <w:webHidden/>
           </w:rPr>
           <w:t>4</w:t>
         </w:r>
         <w:r>
           <w:rPr>
-            <w:rFonts w:ascii="Verdana" w:hAnsi="Verdana"/>
-            <w:webHidden/>
-            <w:sz w:val="20"/>
-            <w:szCs w:val="20"/>
+            <w:webHidden/>
           </w:rPr>
           <w:fldChar w:fldCharType="end"/>
         </w:r>
@@ -2240,28 +2117,26 @@
           <w:tab w:val="left" w:pos="1138"/>
         </w:tabs>
         <w:rPr>
-          <w:rFonts w:ascii="Verdana" w:eastAsiaTheme="minorEastAsia" w:hAnsi="Verdana" w:cstheme="minorBidi"/>
+          <w:rFonts w:asciiTheme="minorHAnsi" w:eastAsiaTheme="minorEastAsia" w:hAnsiTheme="minorHAnsi" w:cstheme="minorBidi"/>
           <w:bCs w:val="0"/>
-          <w:sz w:val="20"/>
-          <w:szCs w:val="20"/>
-        </w:rPr>
-      </w:pPr>
-      <w:hyperlink w:anchor="_Toc24810572" w:history="1">
+          <w:sz w:val="22"/>
+          <w:szCs w:val="22"/>
+        </w:rPr>
+      </w:pPr>
+      <w:hyperlink w:anchor="_Toc25428363" w:history="1">
         <w:r>
           <w:rPr>
             <w:rStyle w:val="Hyperlink"/>
             <w:rFonts w:ascii="Verdana" w:hAnsi="Verdana" w:cs="Calibri"/>
-            <w:sz w:val="20"/>
-            <w:szCs w:val="20"/>
           </w:rPr>
           <w:t>1.5</w:t>
         </w:r>
         <w:r>
           <w:rPr>
-            <w:rFonts w:ascii="Verdana" w:eastAsiaTheme="minorEastAsia" w:hAnsi="Verdana" w:cstheme="minorBidi"/>
+            <w:rFonts w:asciiTheme="minorHAnsi" w:eastAsiaTheme="minorEastAsia" w:hAnsiTheme="minorHAnsi" w:cstheme="minorBidi"/>
             <w:bCs w:val="0"/>
-            <w:sz w:val="20"/>
-            <w:szCs w:val="20"/>
+            <w:sz w:val="22"/>
+            <w:szCs w:val="22"/>
           </w:rPr>
           <w:tab/>
         </w:r>
@@ -2269,70 +2144,47 @@
           <w:rPr>
             <w:rStyle w:val="Hyperlink"/>
             <w:rFonts w:ascii="Verdana" w:hAnsi="Verdana" w:cs="Calibri"/>
-            <w:sz w:val="20"/>
-            <w:szCs w:val="20"/>
-          </w:rPr>
-          <w:t>Constraints</w:t>
-        </w:r>
-        <w:r>
-          <w:rPr>
-            <w:rFonts w:ascii="Verdana" w:hAnsi="Verdana"/>
-            <w:webHidden/>
-            <w:sz w:val="20"/>
-            <w:szCs w:val="20"/>
+          </w:rPr>
+          <w:t>Schedule</w:t>
+        </w:r>
+        <w:r>
+          <w:rPr>
+            <w:webHidden/>
           </w:rPr>
           <w:tab/>
         </w:r>
         <w:r>
           <w:rPr>
-            <w:rFonts w:ascii="Verdana" w:hAnsi="Verdana"/>
-            <w:webHidden/>
-            <w:sz w:val="20"/>
-            <w:szCs w:val="20"/>
+            <w:webHidden/>
           </w:rPr>
           <w:fldChar w:fldCharType="begin"/>
         </w:r>
         <w:r>
           <w:rPr>
-            <w:rFonts w:ascii="Verdana" w:hAnsi="Verdana"/>
-            <w:webHidden/>
-            <w:sz w:val="20"/>
-            <w:szCs w:val="20"/>
-          </w:rPr>
-          <w:instrText xml:space="preserve"> PAGEREF _Toc24810572 \h </w:instrText>
-        </w:r>
-        <w:r>
-          <w:rPr>
-            <w:rFonts w:ascii="Verdana" w:hAnsi="Verdana"/>
-            <w:webHidden/>
-            <w:sz w:val="20"/>
-            <w:szCs w:val="20"/>
-          </w:rPr>
-        </w:r>
-        <w:r>
-          <w:rPr>
-            <w:rFonts w:ascii="Verdana" w:hAnsi="Verdana"/>
-            <w:webHidden/>
-            <w:sz w:val="20"/>
-            <w:szCs w:val="20"/>
+            <w:webHidden/>
+          </w:rPr>
+          <w:instrText xml:space="preserve"> PAGEREF _Toc25428363 \h </w:instrText>
+        </w:r>
+        <w:r>
+          <w:rPr>
+            <w:webHidden/>
+          </w:rPr>
+        </w:r>
+        <w:r>
+          <w:rPr>
+            <w:webHidden/>
           </w:rPr>
           <w:fldChar w:fldCharType="separate"/>
         </w:r>
         <w:r>
           <w:rPr>
-            <w:rFonts w:ascii="Verdana" w:hAnsi="Verdana"/>
-            <w:webHidden/>
-            <w:sz w:val="20"/>
-            <w:szCs w:val="20"/>
+            <w:webHidden/>
           </w:rPr>
           <w:t>4</w:t>
         </w:r>
         <w:r>
           <w:rPr>
-            <w:rFonts w:ascii="Verdana" w:hAnsi="Verdana"/>
-            <w:webHidden/>
-            <w:sz w:val="20"/>
-            <w:szCs w:val="20"/>
+            <w:webHidden/>
           </w:rPr>
           <w:fldChar w:fldCharType="end"/>
         </w:r>
@@ -2345,28 +2197,105 @@
           <w:tab w:val="left" w:pos="1138"/>
         </w:tabs>
         <w:rPr>
-          <w:rFonts w:ascii="Verdana" w:eastAsiaTheme="minorEastAsia" w:hAnsi="Verdana" w:cstheme="minorBidi"/>
+          <w:rFonts w:asciiTheme="minorHAnsi" w:eastAsiaTheme="minorEastAsia" w:hAnsiTheme="minorHAnsi" w:cstheme="minorBidi"/>
           <w:bCs w:val="0"/>
-          <w:sz w:val="20"/>
-          <w:szCs w:val="20"/>
-        </w:rPr>
-      </w:pPr>
-      <w:hyperlink w:anchor="_Toc24810573" w:history="1">
+          <w:sz w:val="22"/>
+          <w:szCs w:val="22"/>
+        </w:rPr>
+      </w:pPr>
+      <w:hyperlink w:anchor="_Toc25428364" w:history="1">
+        <w:r>
+          <w:rPr>
+            <w:rStyle w:val="Hyperlink"/>
+          </w:rPr>
+          <w:t>1.6</w:t>
+        </w:r>
+        <w:r>
+          <w:rPr>
+            <w:rFonts w:asciiTheme="minorHAnsi" w:eastAsiaTheme="minorEastAsia" w:hAnsiTheme="minorHAnsi" w:cstheme="minorBidi"/>
+            <w:bCs w:val="0"/>
+            <w:sz w:val="22"/>
+            <w:szCs w:val="22"/>
+          </w:rPr>
+          <w:tab/>
+        </w:r>
+        <w:r>
+          <w:rPr>
+            <w:rStyle w:val="Hyperlink"/>
+          </w:rPr>
+          <w:t>Design Considerations</w:t>
+        </w:r>
+        <w:r>
+          <w:rPr>
+            <w:webHidden/>
+          </w:rPr>
+          <w:tab/>
+        </w:r>
+        <w:r>
+          <w:rPr>
+            <w:webHidden/>
+          </w:rPr>
+          <w:fldChar w:fldCharType="begin"/>
+        </w:r>
+        <w:r>
+          <w:rPr>
+            <w:webHidden/>
+          </w:rPr>
+          <w:instrText xml:space="preserve"> PAGEREF _Toc25428364 \h </w:instrText>
+        </w:r>
+        <w:r>
+          <w:rPr>
+            <w:webHidden/>
+          </w:rPr>
+        </w:r>
+        <w:r>
+          <w:rPr>
+            <w:webHidden/>
+          </w:rPr>
+          <w:fldChar w:fldCharType="separate"/>
+        </w:r>
+        <w:r>
+          <w:rPr>
+            <w:webHidden/>
+          </w:rPr>
+          <w:t>4</w:t>
+        </w:r>
+        <w:r>
+          <w:rPr>
+            <w:webHidden/>
+          </w:rPr>
+          <w:fldChar w:fldCharType="end"/>
+        </w:r>
+      </w:hyperlink>
+    </w:p>
+    <w:p>
+      <w:pPr>
+        <w:pStyle w:val="TOC1"/>
+        <w:rPr>
+          <w:rFonts w:asciiTheme="minorHAnsi" w:eastAsiaTheme="minorEastAsia" w:hAnsiTheme="minorHAnsi" w:cstheme="minorBidi"/>
+          <w:b w:val="0"/>
+          <w:bCs w:val="0"/>
+          <w:caps w:val="0"/>
+          <w:sz w:val="22"/>
+          <w:szCs w:val="22"/>
+        </w:rPr>
+      </w:pPr>
+      <w:hyperlink w:anchor="_Toc25428365" w:history="1">
         <w:r>
           <w:rPr>
             <w:rStyle w:val="Hyperlink"/>
             <w:rFonts w:ascii="Verdana" w:hAnsi="Verdana" w:cs="Calibri"/>
-            <w:sz w:val="20"/>
-            <w:szCs w:val="20"/>
-          </w:rPr>
-          <w:t>1.6</w:t>
-        </w:r>
-        <w:r>
-          <w:rPr>
-            <w:rFonts w:ascii="Verdana" w:eastAsiaTheme="minorEastAsia" w:hAnsi="Verdana" w:cstheme="minorBidi"/>
+          </w:rPr>
+          <w:t>2</w:t>
+        </w:r>
+        <w:r>
+          <w:rPr>
+            <w:rFonts w:asciiTheme="minorHAnsi" w:eastAsiaTheme="minorEastAsia" w:hAnsiTheme="minorHAnsi" w:cstheme="minorBidi"/>
+            <w:b w:val="0"/>
             <w:bCs w:val="0"/>
-            <w:sz w:val="20"/>
-            <w:szCs w:val="20"/>
+            <w:caps w:val="0"/>
+            <w:sz w:val="22"/>
+            <w:szCs w:val="22"/>
           </w:rPr>
           <w:tab/>
         </w:r>
@@ -2374,70 +2303,47 @@
           <w:rPr>
             <w:rStyle w:val="Hyperlink"/>
             <w:rFonts w:ascii="Verdana" w:hAnsi="Verdana" w:cs="Calibri"/>
-            <w:sz w:val="20"/>
-            <w:szCs w:val="20"/>
-          </w:rPr>
-          <w:t>Risks</w:t>
-        </w:r>
-        <w:r>
-          <w:rPr>
-            <w:rFonts w:ascii="Verdana" w:hAnsi="Verdana"/>
-            <w:webHidden/>
-            <w:sz w:val="20"/>
-            <w:szCs w:val="20"/>
+          </w:rPr>
+          <w:t>PHASE 1</w:t>
+        </w:r>
+        <w:r>
+          <w:rPr>
+            <w:webHidden/>
           </w:rPr>
           <w:tab/>
         </w:r>
         <w:r>
           <w:rPr>
-            <w:rFonts w:ascii="Verdana" w:hAnsi="Verdana"/>
-            <w:webHidden/>
-            <w:sz w:val="20"/>
-            <w:szCs w:val="20"/>
+            <w:webHidden/>
           </w:rPr>
           <w:fldChar w:fldCharType="begin"/>
         </w:r>
         <w:r>
           <w:rPr>
-            <w:rFonts w:ascii="Verdana" w:hAnsi="Verdana"/>
-            <w:webHidden/>
-            <w:sz w:val="20"/>
-            <w:szCs w:val="20"/>
-          </w:rPr>
-          <w:instrText xml:space="preserve"> PAGEREF _Toc24810573 \h </w:instrText>
-        </w:r>
-        <w:r>
-          <w:rPr>
-            <w:rFonts w:ascii="Verdana" w:hAnsi="Verdana"/>
-            <w:webHidden/>
-            <w:sz w:val="20"/>
-            <w:szCs w:val="20"/>
-          </w:rPr>
-        </w:r>
-        <w:r>
-          <w:rPr>
-            <w:rFonts w:ascii="Verdana" w:hAnsi="Verdana"/>
-            <w:webHidden/>
-            <w:sz w:val="20"/>
-            <w:szCs w:val="20"/>
+            <w:webHidden/>
+          </w:rPr>
+          <w:instrText xml:space="preserve"> PAGEREF _Toc25428365 \h </w:instrText>
+        </w:r>
+        <w:r>
+          <w:rPr>
+            <w:webHidden/>
+          </w:rPr>
+        </w:r>
+        <w:r>
+          <w:rPr>
+            <w:webHidden/>
           </w:rPr>
           <w:fldChar w:fldCharType="separate"/>
         </w:r>
         <w:r>
           <w:rPr>
-            <w:rFonts w:ascii="Verdana" w:hAnsi="Verdana"/>
-            <w:webHidden/>
-            <w:sz w:val="20"/>
-            <w:szCs w:val="20"/>
-          </w:rPr>
-          <w:t>4</w:t>
-        </w:r>
-        <w:r>
-          <w:rPr>
-            <w:rFonts w:ascii="Verdana" w:hAnsi="Verdana"/>
-            <w:webHidden/>
-            <w:sz w:val="20"/>
-            <w:szCs w:val="20"/>
+            <w:webHidden/>
+          </w:rPr>
+          <w:t>5</w:t>
+        </w:r>
+        <w:r>
+          <w:rPr>
+            <w:webHidden/>
           </w:rPr>
           <w:fldChar w:fldCharType="end"/>
         </w:r>
@@ -2450,134 +2356,26 @@
           <w:tab w:val="left" w:pos="1138"/>
         </w:tabs>
         <w:rPr>
-          <w:rFonts w:ascii="Verdana" w:eastAsiaTheme="minorEastAsia" w:hAnsi="Verdana" w:cstheme="minorBidi"/>
+          <w:rFonts w:asciiTheme="minorHAnsi" w:eastAsiaTheme="minorEastAsia" w:hAnsiTheme="minorHAnsi" w:cstheme="minorBidi"/>
           <w:bCs w:val="0"/>
-          <w:sz w:val="20"/>
-          <w:szCs w:val="20"/>
-        </w:rPr>
-      </w:pPr>
-      <w:hyperlink w:anchor="_Toc24810574" w:history="1">
-        <w:r>
-          <w:rPr>
-            <w:rStyle w:val="Hyperlink"/>
-            <w:rFonts w:ascii="Verdana" w:hAnsi="Verdana"/>
-            <w:sz w:val="20"/>
-            <w:szCs w:val="20"/>
-          </w:rPr>
-          <w:t>1.7</w:t>
-        </w:r>
-        <w:r>
-          <w:rPr>
-            <w:rFonts w:ascii="Verdana" w:eastAsiaTheme="minorEastAsia" w:hAnsi="Verdana" w:cstheme="minorBidi"/>
-            <w:bCs w:val="0"/>
-            <w:sz w:val="20"/>
-            <w:szCs w:val="20"/>
-          </w:rPr>
-          <w:tab/>
-        </w:r>
-        <w:r>
-          <w:rPr>
-            <w:rStyle w:val="Hyperlink"/>
-            <w:rFonts w:ascii="Verdana" w:hAnsi="Verdana"/>
-            <w:sz w:val="20"/>
-            <w:szCs w:val="20"/>
-          </w:rPr>
-          <w:t>Design Considerations</w:t>
-        </w:r>
-        <w:r>
-          <w:rPr>
-            <w:rFonts w:ascii="Verdana" w:hAnsi="Verdana"/>
-            <w:webHidden/>
-            <w:sz w:val="20"/>
-            <w:szCs w:val="20"/>
-          </w:rPr>
-          <w:tab/>
-        </w:r>
-        <w:r>
-          <w:rPr>
-            <w:rFonts w:ascii="Verdana" w:hAnsi="Verdana"/>
-            <w:webHidden/>
-            <w:sz w:val="20"/>
-            <w:szCs w:val="20"/>
-          </w:rPr>
-          <w:fldChar w:fldCharType="begin"/>
-        </w:r>
-        <w:r>
-          <w:rPr>
-            <w:rFonts w:ascii="Verdana" w:hAnsi="Verdana"/>
-            <w:webHidden/>
-            <w:sz w:val="20"/>
-            <w:szCs w:val="20"/>
-          </w:rPr>
-          <w:instrText xml:space="preserve"> PAGEREF _Toc24810574 \h </w:instrText>
-        </w:r>
-        <w:r>
-          <w:rPr>
-            <w:rFonts w:ascii="Verdana" w:hAnsi="Verdana"/>
-            <w:webHidden/>
-            <w:sz w:val="20"/>
-            <w:szCs w:val="20"/>
-          </w:rPr>
-        </w:r>
-        <w:r>
-          <w:rPr>
-            <w:rFonts w:ascii="Verdana" w:hAnsi="Verdana"/>
-            <w:webHidden/>
-            <w:sz w:val="20"/>
-            <w:szCs w:val="20"/>
-          </w:rPr>
-          <w:fldChar w:fldCharType="separate"/>
-        </w:r>
-        <w:r>
-          <w:rPr>
-            <w:rFonts w:ascii="Verdana" w:hAnsi="Verdana"/>
-            <w:webHidden/>
-            <w:sz w:val="20"/>
-            <w:szCs w:val="20"/>
-          </w:rPr>
-          <w:t>4</w:t>
-        </w:r>
-        <w:r>
-          <w:rPr>
-            <w:rFonts w:ascii="Verdana" w:hAnsi="Verdana"/>
-            <w:webHidden/>
-            <w:sz w:val="20"/>
-            <w:szCs w:val="20"/>
-          </w:rPr>
-          <w:fldChar w:fldCharType="end"/>
-        </w:r>
-      </w:hyperlink>
-    </w:p>
-    <w:p>
-      <w:pPr>
-        <w:pStyle w:val="TOC1"/>
-        <w:rPr>
-          <w:rFonts w:ascii="Verdana" w:eastAsiaTheme="minorEastAsia" w:hAnsi="Verdana" w:cstheme="minorBidi"/>
-          <w:b w:val="0"/>
-          <w:bCs w:val="0"/>
-          <w:caps w:val="0"/>
-          <w:sz w:val="20"/>
-          <w:szCs w:val="20"/>
-        </w:rPr>
-      </w:pPr>
-      <w:hyperlink w:anchor="_Toc24810575" w:history="1">
+          <w:sz w:val="22"/>
+          <w:szCs w:val="22"/>
+        </w:rPr>
+      </w:pPr>
+      <w:hyperlink w:anchor="_Toc25428366" w:history="1">
         <w:r>
           <w:rPr>
             <w:rStyle w:val="Hyperlink"/>
             <w:rFonts w:ascii="Verdana" w:hAnsi="Verdana" w:cs="Calibri"/>
-            <w:sz w:val="20"/>
-            <w:szCs w:val="20"/>
-          </w:rPr>
-          <w:t>2</w:t>
-        </w:r>
-        <w:r>
-          <w:rPr>
-            <w:rFonts w:ascii="Verdana" w:eastAsiaTheme="minorEastAsia" w:hAnsi="Verdana" w:cstheme="minorBidi"/>
-            <w:b w:val="0"/>
+          </w:rPr>
+          <w:t>2.1</w:t>
+        </w:r>
+        <w:r>
+          <w:rPr>
+            <w:rFonts w:asciiTheme="minorHAnsi" w:eastAsiaTheme="minorEastAsia" w:hAnsiTheme="minorHAnsi" w:cstheme="minorBidi"/>
             <w:bCs w:val="0"/>
-            <w:caps w:val="0"/>
-            <w:sz w:val="20"/>
-            <w:szCs w:val="20"/>
+            <w:sz w:val="22"/>
+            <w:szCs w:val="22"/>
           </w:rPr>
           <w:tab/>
         </w:r>
@@ -2585,70 +2383,47 @@
           <w:rPr>
             <w:rStyle w:val="Hyperlink"/>
             <w:rFonts w:ascii="Verdana" w:hAnsi="Verdana" w:cs="Calibri"/>
-            <w:sz w:val="20"/>
-            <w:szCs w:val="20"/>
-          </w:rPr>
-          <w:t>SYSTEM OVERVIEW</w:t>
-        </w:r>
-        <w:r>
-          <w:rPr>
-            <w:rFonts w:ascii="Verdana" w:hAnsi="Verdana"/>
-            <w:webHidden/>
-            <w:sz w:val="20"/>
-            <w:szCs w:val="20"/>
+          </w:rPr>
+          <w:t>Development Progress</w:t>
+        </w:r>
+        <w:r>
+          <w:rPr>
+            <w:webHidden/>
           </w:rPr>
           <w:tab/>
         </w:r>
         <w:r>
           <w:rPr>
-            <w:rFonts w:ascii="Verdana" w:hAnsi="Verdana"/>
-            <w:webHidden/>
-            <w:sz w:val="20"/>
-            <w:szCs w:val="20"/>
+            <w:webHidden/>
           </w:rPr>
           <w:fldChar w:fldCharType="begin"/>
         </w:r>
         <w:r>
           <w:rPr>
-            <w:rFonts w:ascii="Verdana" w:hAnsi="Verdana"/>
-            <w:webHidden/>
-            <w:sz w:val="20"/>
-            <w:szCs w:val="20"/>
-          </w:rPr>
-          <w:instrText xml:space="preserve"> PAGEREF _Toc24810575 \h </w:instrText>
-        </w:r>
-        <w:r>
-          <w:rPr>
-            <w:rFonts w:ascii="Verdana" w:hAnsi="Verdana"/>
-            <w:webHidden/>
-            <w:sz w:val="20"/>
-            <w:szCs w:val="20"/>
-          </w:rPr>
-        </w:r>
-        <w:r>
-          <w:rPr>
-            <w:rFonts w:ascii="Verdana" w:hAnsi="Verdana"/>
-            <w:webHidden/>
-            <w:sz w:val="20"/>
-            <w:szCs w:val="20"/>
+            <w:webHidden/>
+          </w:rPr>
+          <w:instrText xml:space="preserve"> PAGEREF _Toc25428366 \h </w:instrText>
+        </w:r>
+        <w:r>
+          <w:rPr>
+            <w:webHidden/>
+          </w:rPr>
+        </w:r>
+        <w:r>
+          <w:rPr>
+            <w:webHidden/>
           </w:rPr>
           <w:fldChar w:fldCharType="separate"/>
         </w:r>
         <w:r>
           <w:rPr>
-            <w:rFonts w:ascii="Verdana" w:hAnsi="Verdana"/>
-            <w:webHidden/>
-            <w:sz w:val="20"/>
-            <w:szCs w:val="20"/>
+            <w:webHidden/>
           </w:rPr>
           <w:t>5</w:t>
         </w:r>
         <w:r>
           <w:rPr>
-            <w:rFonts w:ascii="Verdana" w:hAnsi="Verdana"/>
-            <w:webHidden/>
-            <w:sz w:val="20"/>
-            <w:szCs w:val="20"/>
+            <w:webHidden/>
           </w:rPr>
           <w:fldChar w:fldCharType="end"/>
         </w:r>
@@ -2661,28 +2436,26 @@
           <w:tab w:val="left" w:pos="1138"/>
         </w:tabs>
         <w:rPr>
-          <w:rFonts w:ascii="Verdana" w:eastAsiaTheme="minorEastAsia" w:hAnsi="Verdana" w:cstheme="minorBidi"/>
+          <w:rFonts w:asciiTheme="minorHAnsi" w:eastAsiaTheme="minorEastAsia" w:hAnsiTheme="minorHAnsi" w:cstheme="minorBidi"/>
           <w:bCs w:val="0"/>
-          <w:sz w:val="20"/>
-          <w:szCs w:val="20"/>
-        </w:rPr>
-      </w:pPr>
-      <w:hyperlink w:anchor="_Toc24810576" w:history="1">
+          <w:sz w:val="22"/>
+          <w:szCs w:val="22"/>
+        </w:rPr>
+      </w:pPr>
+      <w:hyperlink w:anchor="_Toc25428367" w:history="1">
         <w:r>
           <w:rPr>
             <w:rStyle w:val="Hyperlink"/>
             <w:rFonts w:ascii="Verdana" w:hAnsi="Verdana" w:cs="Calibri"/>
-            <w:sz w:val="20"/>
-            <w:szCs w:val="20"/>
-          </w:rPr>
-          <w:t>2.1</w:t>
-        </w:r>
-        <w:r>
-          <w:rPr>
-            <w:rFonts w:ascii="Verdana" w:eastAsiaTheme="minorEastAsia" w:hAnsi="Verdana" w:cstheme="minorBidi"/>
+          </w:rPr>
+          <w:t>2.2</w:t>
+        </w:r>
+        <w:r>
+          <w:rPr>
+            <w:rFonts w:asciiTheme="minorHAnsi" w:eastAsiaTheme="minorEastAsia" w:hAnsiTheme="minorHAnsi" w:cstheme="minorBidi"/>
             <w:bCs w:val="0"/>
-            <w:sz w:val="20"/>
-            <w:szCs w:val="20"/>
+            <w:sz w:val="22"/>
+            <w:szCs w:val="22"/>
           </w:rPr>
           <w:tab/>
         </w:r>
@@ -2690,176 +2463,47 @@
           <w:rPr>
             <w:rStyle w:val="Hyperlink"/>
             <w:rFonts w:ascii="Verdana" w:hAnsi="Verdana" w:cs="Calibri"/>
-            <w:sz w:val="20"/>
-            <w:szCs w:val="20"/>
-          </w:rPr>
-          <w:t>System Design</w:t>
-        </w:r>
-        <w:r>
-          <w:rPr>
-            <w:rFonts w:ascii="Verdana" w:hAnsi="Verdana"/>
-            <w:webHidden/>
-            <w:sz w:val="20"/>
-            <w:szCs w:val="20"/>
+          </w:rPr>
+          <w:t>Database Development</w:t>
+        </w:r>
+        <w:r>
+          <w:rPr>
+            <w:webHidden/>
           </w:rPr>
           <w:tab/>
         </w:r>
         <w:r>
           <w:rPr>
-            <w:rFonts w:ascii="Verdana" w:hAnsi="Verdana"/>
-            <w:webHidden/>
-            <w:sz w:val="20"/>
-            <w:szCs w:val="20"/>
+            <w:webHidden/>
           </w:rPr>
           <w:fldChar w:fldCharType="begin"/>
         </w:r>
         <w:r>
           <w:rPr>
-            <w:rFonts w:ascii="Verdana" w:hAnsi="Verdana"/>
-            <w:webHidden/>
-            <w:sz w:val="20"/>
-            <w:szCs w:val="20"/>
-          </w:rPr>
-          <w:instrText xml:space="preserve"> PAGEREF _Toc24810576 \h </w:instrText>
-        </w:r>
-        <w:r>
-          <w:rPr>
-            <w:rFonts w:ascii="Verdana" w:hAnsi="Verdana"/>
-            <w:webHidden/>
-            <w:sz w:val="20"/>
-            <w:szCs w:val="20"/>
-          </w:rPr>
-        </w:r>
-        <w:r>
-          <w:rPr>
-            <w:rFonts w:ascii="Verdana" w:hAnsi="Verdana"/>
-            <w:webHidden/>
-            <w:sz w:val="20"/>
-            <w:szCs w:val="20"/>
+            <w:webHidden/>
+          </w:rPr>
+          <w:instrText xml:space="preserve"> PAGEREF _Toc25428367 \h </w:instrText>
+        </w:r>
+        <w:r>
+          <w:rPr>
+            <w:webHidden/>
+          </w:rPr>
+        </w:r>
+        <w:r>
+          <w:rPr>
+            <w:webHidden/>
           </w:rPr>
           <w:fldChar w:fldCharType="separate"/>
         </w:r>
         <w:r>
           <w:rPr>
-            <w:rFonts w:ascii="Verdana" w:hAnsi="Verdana"/>
-            <w:webHidden/>
-            <w:sz w:val="20"/>
-            <w:szCs w:val="20"/>
+            <w:webHidden/>
           </w:rPr>
           <w:t>5</w:t>
         </w:r>
         <w:r>
           <w:rPr>
-            <w:rFonts w:ascii="Verdana" w:hAnsi="Verdana"/>
-            <w:webHidden/>
-            <w:sz w:val="20"/>
-            <w:szCs w:val="20"/>
-          </w:rPr>
-          <w:fldChar w:fldCharType="end"/>
-        </w:r>
-      </w:hyperlink>
-    </w:p>
-    <w:p>
-      <w:pPr>
-        <w:pStyle w:val="TOC1"/>
-        <w:rPr>
-          <w:rFonts w:ascii="Verdana" w:eastAsiaTheme="minorEastAsia" w:hAnsi="Verdana" w:cstheme="minorBidi"/>
-          <w:b w:val="0"/>
-          <w:bCs w:val="0"/>
-          <w:caps w:val="0"/>
-          <w:sz w:val="20"/>
-          <w:szCs w:val="20"/>
-        </w:rPr>
-      </w:pPr>
-      <w:hyperlink w:anchor="_Toc24810577" w:history="1">
-        <w:r>
-          <w:rPr>
-            <w:rStyle w:val="Hyperlink"/>
-            <w:rFonts w:ascii="Verdana" w:hAnsi="Verdana" w:cs="Calibri"/>
-            <w:sz w:val="20"/>
-            <w:szCs w:val="20"/>
-          </w:rPr>
-          <w:t>3</w:t>
-        </w:r>
-        <w:r>
-          <w:rPr>
-            <w:rFonts w:ascii="Verdana" w:eastAsiaTheme="minorEastAsia" w:hAnsi="Verdana" w:cstheme="minorBidi"/>
-            <w:b w:val="0"/>
-            <w:bCs w:val="0"/>
-            <w:caps w:val="0"/>
-            <w:sz w:val="20"/>
-            <w:szCs w:val="20"/>
-          </w:rPr>
-          <w:tab/>
-        </w:r>
-        <w:r>
-          <w:rPr>
-            <w:rStyle w:val="Hyperlink"/>
-            <w:rFonts w:ascii="Verdana" w:hAnsi="Verdana" w:cs="Calibri"/>
-            <w:sz w:val="20"/>
-            <w:szCs w:val="20"/>
-          </w:rPr>
-          <w:t>SYSTEM ARCHITECTURE DESIGN</w:t>
-        </w:r>
-        <w:r>
-          <w:rPr>
-            <w:rFonts w:ascii="Verdana" w:hAnsi="Verdana"/>
-            <w:webHidden/>
-            <w:sz w:val="20"/>
-            <w:szCs w:val="20"/>
-          </w:rPr>
-          <w:tab/>
-        </w:r>
-        <w:r>
-          <w:rPr>
-            <w:rFonts w:ascii="Verdana" w:hAnsi="Verdana"/>
-            <w:webHidden/>
-            <w:sz w:val="20"/>
-            <w:szCs w:val="20"/>
-          </w:rPr>
-          <w:fldChar w:fldCharType="begin"/>
-        </w:r>
-        <w:r>
-          <w:rPr>
-            <w:rFonts w:ascii="Verdana" w:hAnsi="Verdana"/>
-            <w:webHidden/>
-            <w:sz w:val="20"/>
-            <w:szCs w:val="20"/>
-          </w:rPr>
-          <w:instrText xml:space="preserve"> PAGEREF _Toc24810577 \h </w:instrText>
-        </w:r>
-        <w:r>
-          <w:rPr>
-            <w:rFonts w:ascii="Verdana" w:hAnsi="Verdana"/>
-            <w:webHidden/>
-            <w:sz w:val="20"/>
-            <w:szCs w:val="20"/>
-          </w:rPr>
-        </w:r>
-        <w:r>
-          <w:rPr>
-            <w:rFonts w:ascii="Verdana" w:hAnsi="Verdana"/>
-            <w:webHidden/>
-            <w:sz w:val="20"/>
-            <w:szCs w:val="20"/>
-          </w:rPr>
-          <w:fldChar w:fldCharType="separate"/>
-        </w:r>
-        <w:r>
-          <w:rPr>
-            <w:rFonts w:ascii="Verdana" w:hAnsi="Verdana"/>
-            <w:webHidden/>
-            <w:sz w:val="20"/>
-            <w:szCs w:val="20"/>
-          </w:rPr>
-          <w:t>6</w:t>
-        </w:r>
-        <w:r>
-          <w:rPr>
-            <w:rFonts w:ascii="Verdana" w:hAnsi="Verdana"/>
-            <w:webHidden/>
-            <w:sz w:val="20"/>
-            <w:szCs w:val="20"/>
+            <w:webHidden/>
           </w:rPr>
           <w:fldChar w:fldCharType="end"/>
         </w:r>
@@ -2872,28 +2516,26 @@
           <w:tab w:val="left" w:pos="1138"/>
         </w:tabs>
         <w:rPr>
-          <w:rFonts w:ascii="Verdana" w:eastAsiaTheme="minorEastAsia" w:hAnsi="Verdana" w:cstheme="minorBidi"/>
+          <w:rFonts w:asciiTheme="minorHAnsi" w:eastAsiaTheme="minorEastAsia" w:hAnsiTheme="minorHAnsi" w:cstheme="minorBidi"/>
           <w:bCs w:val="0"/>
-          <w:sz w:val="20"/>
-          <w:szCs w:val="20"/>
-        </w:rPr>
-      </w:pPr>
-      <w:hyperlink w:anchor="_Toc24810578" w:history="1">
+          <w:sz w:val="22"/>
+          <w:szCs w:val="22"/>
+        </w:rPr>
+      </w:pPr>
+      <w:hyperlink w:anchor="_Toc25428368" w:history="1">
         <w:r>
           <w:rPr>
             <w:rStyle w:val="Hyperlink"/>
             <w:rFonts w:ascii="Verdana" w:hAnsi="Verdana" w:cs="Calibri"/>
-            <w:sz w:val="20"/>
-            <w:szCs w:val="20"/>
-          </w:rPr>
-          <w:t>3.1</w:t>
-        </w:r>
-        <w:r>
-          <w:rPr>
-            <w:rFonts w:ascii="Verdana" w:eastAsiaTheme="minorEastAsia" w:hAnsi="Verdana" w:cstheme="minorBidi"/>
+          </w:rPr>
+          <w:t>2.3</w:t>
+        </w:r>
+        <w:r>
+          <w:rPr>
+            <w:rFonts w:asciiTheme="minorHAnsi" w:eastAsiaTheme="minorEastAsia" w:hAnsiTheme="minorHAnsi" w:cstheme="minorBidi"/>
             <w:bCs w:val="0"/>
-            <w:sz w:val="20"/>
-            <w:szCs w:val="20"/>
+            <w:sz w:val="22"/>
+            <w:szCs w:val="22"/>
           </w:rPr>
           <w:tab/>
         </w:r>
@@ -2901,70 +2543,47 @@
           <w:rPr>
             <w:rStyle w:val="Hyperlink"/>
             <w:rFonts w:ascii="Verdana" w:hAnsi="Verdana" w:cs="Calibri"/>
-            <w:sz w:val="20"/>
-            <w:szCs w:val="20"/>
-          </w:rPr>
-          <w:t>Database Design</w:t>
-        </w:r>
-        <w:r>
-          <w:rPr>
-            <w:rFonts w:ascii="Verdana" w:hAnsi="Verdana"/>
-            <w:webHidden/>
-            <w:sz w:val="20"/>
-            <w:szCs w:val="20"/>
+          </w:rPr>
+          <w:t>Program Development</w:t>
+        </w:r>
+        <w:r>
+          <w:rPr>
+            <w:webHidden/>
           </w:rPr>
           <w:tab/>
         </w:r>
         <w:r>
           <w:rPr>
-            <w:rFonts w:ascii="Verdana" w:hAnsi="Verdana"/>
-            <w:webHidden/>
-            <w:sz w:val="20"/>
-            <w:szCs w:val="20"/>
+            <w:webHidden/>
           </w:rPr>
           <w:fldChar w:fldCharType="begin"/>
         </w:r>
         <w:r>
           <w:rPr>
-            <w:rFonts w:ascii="Verdana" w:hAnsi="Verdana"/>
-            <w:webHidden/>
-            <w:sz w:val="20"/>
-            <w:szCs w:val="20"/>
-          </w:rPr>
-          <w:instrText xml:space="preserve"> PAGEREF _Toc24810578 \h </w:instrText>
-        </w:r>
-        <w:r>
-          <w:rPr>
-            <w:rFonts w:ascii="Verdana" w:hAnsi="Verdana"/>
-            <w:webHidden/>
-            <w:sz w:val="20"/>
-            <w:szCs w:val="20"/>
-          </w:rPr>
-        </w:r>
-        <w:r>
-          <w:rPr>
-            <w:rFonts w:ascii="Verdana" w:hAnsi="Verdana"/>
-            <w:webHidden/>
-            <w:sz w:val="20"/>
-            <w:szCs w:val="20"/>
+            <w:webHidden/>
+          </w:rPr>
+          <w:instrText xml:space="preserve"> PAGEREF _Toc25428368 \h </w:instrText>
+        </w:r>
+        <w:r>
+          <w:rPr>
+            <w:webHidden/>
+          </w:rPr>
+        </w:r>
+        <w:r>
+          <w:rPr>
+            <w:webHidden/>
           </w:rPr>
           <w:fldChar w:fldCharType="separate"/>
         </w:r>
         <w:r>
           <w:rPr>
-            <w:rFonts w:ascii="Verdana" w:hAnsi="Verdana"/>
-            <w:webHidden/>
-            <w:sz w:val="20"/>
-            <w:szCs w:val="20"/>
-          </w:rPr>
-          <w:t>6</w:t>
-        </w:r>
-        <w:r>
-          <w:rPr>
-            <w:rFonts w:ascii="Verdana" w:hAnsi="Verdana"/>
-            <w:webHidden/>
-            <w:sz w:val="20"/>
-            <w:szCs w:val="20"/>
+            <w:webHidden/>
+          </w:rPr>
+          <w:t>5</w:t>
+        </w:r>
+        <w:r>
+          <w:rPr>
+            <w:webHidden/>
           </w:rPr>
           <w:fldChar w:fldCharType="end"/>
         </w:r>
@@ -2977,28 +2596,26 @@
           <w:tab w:val="left" w:pos="1138"/>
         </w:tabs>
         <w:rPr>
-          <w:rFonts w:ascii="Verdana" w:eastAsiaTheme="minorEastAsia" w:hAnsi="Verdana" w:cstheme="minorBidi"/>
+          <w:rFonts w:asciiTheme="minorHAnsi" w:eastAsiaTheme="minorEastAsia" w:hAnsiTheme="minorHAnsi" w:cstheme="minorBidi"/>
           <w:bCs w:val="0"/>
-          <w:sz w:val="20"/>
-          <w:szCs w:val="20"/>
-        </w:rPr>
-      </w:pPr>
-      <w:hyperlink w:anchor="_Toc24810579" w:history="1">
+          <w:sz w:val="22"/>
+          <w:szCs w:val="22"/>
+        </w:rPr>
+      </w:pPr>
+      <w:hyperlink w:anchor="_Toc25428369" w:history="1">
         <w:r>
           <w:rPr>
             <w:rStyle w:val="Hyperlink"/>
             <w:rFonts w:ascii="Verdana" w:hAnsi="Verdana" w:cs="Calibri"/>
-            <w:sz w:val="20"/>
-            <w:szCs w:val="20"/>
-          </w:rPr>
-          <w:t>3.2</w:t>
-        </w:r>
-        <w:r>
-          <w:rPr>
-            <w:rFonts w:ascii="Verdana" w:eastAsiaTheme="minorEastAsia" w:hAnsi="Verdana" w:cstheme="minorBidi"/>
+          </w:rPr>
+          <w:t>2.4</w:t>
+        </w:r>
+        <w:r>
+          <w:rPr>
+            <w:rFonts w:asciiTheme="minorHAnsi" w:eastAsiaTheme="minorEastAsia" w:hAnsiTheme="minorHAnsi" w:cstheme="minorBidi"/>
             <w:bCs w:val="0"/>
-            <w:sz w:val="20"/>
-            <w:szCs w:val="20"/>
+            <w:sz w:val="22"/>
+            <w:szCs w:val="22"/>
           </w:rPr>
           <w:tab/>
         </w:r>
@@ -3006,70 +2623,128 @@
           <w:rPr>
             <w:rStyle w:val="Hyperlink"/>
             <w:rFonts w:ascii="Verdana" w:hAnsi="Verdana" w:cs="Calibri"/>
-            <w:sz w:val="20"/>
-            <w:szCs w:val="20"/>
-          </w:rPr>
-          <w:t>Class Design</w:t>
-        </w:r>
-        <w:r>
-          <w:rPr>
-            <w:rFonts w:ascii="Verdana" w:hAnsi="Verdana"/>
-            <w:webHidden/>
-            <w:sz w:val="20"/>
-            <w:szCs w:val="20"/>
+          </w:rPr>
+          <w:t>Milestone Evaluation</w:t>
+        </w:r>
+        <w:r>
+          <w:rPr>
+            <w:webHidden/>
           </w:rPr>
           <w:tab/>
         </w:r>
         <w:r>
           <w:rPr>
-            <w:rFonts w:ascii="Verdana" w:hAnsi="Verdana"/>
-            <w:webHidden/>
-            <w:sz w:val="20"/>
-            <w:szCs w:val="20"/>
+            <w:webHidden/>
           </w:rPr>
           <w:fldChar w:fldCharType="begin"/>
         </w:r>
         <w:r>
           <w:rPr>
-            <w:rFonts w:ascii="Verdana" w:hAnsi="Verdana"/>
-            <w:webHidden/>
-            <w:sz w:val="20"/>
-            <w:szCs w:val="20"/>
-          </w:rPr>
-          <w:instrText xml:space="preserve"> PAGEREF _Toc24810579 \h </w:instrText>
-        </w:r>
-        <w:r>
-          <w:rPr>
-            <w:rFonts w:ascii="Verdana" w:hAnsi="Verdana"/>
-            <w:webHidden/>
-            <w:sz w:val="20"/>
-            <w:szCs w:val="20"/>
-          </w:rPr>
-        </w:r>
-        <w:r>
-          <w:rPr>
-            <w:rFonts w:ascii="Verdana" w:hAnsi="Verdana"/>
-            <w:webHidden/>
-            <w:sz w:val="20"/>
-            <w:szCs w:val="20"/>
+            <w:webHidden/>
+          </w:rPr>
+          <w:instrText xml:space="preserve"> PAGEREF _Toc25428369 \h </w:instrText>
+        </w:r>
+        <w:r>
+          <w:rPr>
+            <w:webHidden/>
+          </w:rPr>
+        </w:r>
+        <w:r>
+          <w:rPr>
+            <w:webHidden/>
           </w:rPr>
           <w:fldChar w:fldCharType="separate"/>
         </w:r>
         <w:r>
           <w:rPr>
-            <w:rFonts w:ascii="Verdana" w:hAnsi="Verdana"/>
-            <w:webHidden/>
-            <w:sz w:val="20"/>
-            <w:szCs w:val="20"/>
+            <w:webHidden/>
+          </w:rPr>
+          <w:t>5</w:t>
+        </w:r>
+        <w:r>
+          <w:rPr>
+            <w:webHidden/>
+          </w:rPr>
+          <w:fldChar w:fldCharType="end"/>
+        </w:r>
+      </w:hyperlink>
+    </w:p>
+    <w:p>
+      <w:pPr>
+        <w:pStyle w:val="TOC1"/>
+        <w:rPr>
+          <w:rFonts w:asciiTheme="minorHAnsi" w:eastAsiaTheme="minorEastAsia" w:hAnsiTheme="minorHAnsi" w:cstheme="minorBidi"/>
+          <w:b w:val="0"/>
+          <w:bCs w:val="0"/>
+          <w:caps w:val="0"/>
+          <w:sz w:val="22"/>
+          <w:szCs w:val="22"/>
+        </w:rPr>
+      </w:pPr>
+      <w:hyperlink w:anchor="_Toc25428370" w:history="1">
+        <w:r>
+          <w:rPr>
+            <w:rStyle w:val="Hyperlink"/>
+            <w:rFonts w:ascii="Verdana" w:hAnsi="Verdana" w:cs="Calibri"/>
+          </w:rPr>
+          <w:t>3</w:t>
+        </w:r>
+        <w:r>
+          <w:rPr>
+            <w:rFonts w:asciiTheme="minorHAnsi" w:eastAsiaTheme="minorEastAsia" w:hAnsiTheme="minorHAnsi" w:cstheme="minorBidi"/>
+            <w:b w:val="0"/>
+            <w:bCs w:val="0"/>
+            <w:caps w:val="0"/>
+            <w:sz w:val="22"/>
+            <w:szCs w:val="22"/>
+          </w:rPr>
+          <w:tab/>
+        </w:r>
+        <w:r>
+          <w:rPr>
+            <w:rStyle w:val="Hyperlink"/>
+            <w:rFonts w:ascii="Verdana" w:hAnsi="Verdana" w:cs="Calibri"/>
+          </w:rPr>
+          <w:t>PHASE 2</w:t>
+        </w:r>
+        <w:r>
+          <w:rPr>
+            <w:webHidden/>
+          </w:rPr>
+          <w:tab/>
+        </w:r>
+        <w:r>
+          <w:rPr>
+            <w:webHidden/>
+          </w:rPr>
+          <w:fldChar w:fldCharType="begin"/>
+        </w:r>
+        <w:r>
+          <w:rPr>
+            <w:webHidden/>
+          </w:rPr>
+          <w:instrText xml:space="preserve"> PAGEREF _Toc25428370 \h </w:instrText>
+        </w:r>
+        <w:r>
+          <w:rPr>
+            <w:webHidden/>
+          </w:rPr>
+        </w:r>
+        <w:r>
+          <w:rPr>
+            <w:webHidden/>
+          </w:rPr>
+          <w:fldChar w:fldCharType="separate"/>
+        </w:r>
+        <w:r>
+          <w:rPr>
+            <w:webHidden/>
           </w:rPr>
           <w:t>6</w:t>
         </w:r>
         <w:r>
           <w:rPr>
-            <w:rFonts w:ascii="Verdana" w:hAnsi="Verdana"/>
-            <w:webHidden/>
-            <w:sz w:val="20"/>
-            <w:szCs w:val="20"/>
+            <w:webHidden/>
           </w:rPr>
           <w:fldChar w:fldCharType="end"/>
         </w:r>
@@ -3082,28 +2757,26 @@
           <w:tab w:val="left" w:pos="1138"/>
         </w:tabs>
         <w:rPr>
-          <w:rFonts w:ascii="Verdana" w:eastAsiaTheme="minorEastAsia" w:hAnsi="Verdana" w:cstheme="minorBidi"/>
+          <w:rFonts w:asciiTheme="minorHAnsi" w:eastAsiaTheme="minorEastAsia" w:hAnsiTheme="minorHAnsi" w:cstheme="minorBidi"/>
           <w:bCs w:val="0"/>
-          <w:sz w:val="20"/>
-          <w:szCs w:val="20"/>
-        </w:rPr>
-      </w:pPr>
-      <w:hyperlink w:anchor="_Toc24810580" w:history="1">
+          <w:sz w:val="22"/>
+          <w:szCs w:val="22"/>
+        </w:rPr>
+      </w:pPr>
+      <w:hyperlink w:anchor="_Toc25428371" w:history="1">
         <w:r>
           <w:rPr>
             <w:rStyle w:val="Hyperlink"/>
             <w:rFonts w:ascii="Verdana" w:hAnsi="Verdana" w:cs="Calibri"/>
-            <w:sz w:val="20"/>
-            <w:szCs w:val="20"/>
-          </w:rPr>
-          <w:t>3.3</w:t>
-        </w:r>
-        <w:r>
-          <w:rPr>
-            <w:rFonts w:ascii="Verdana" w:eastAsiaTheme="minorEastAsia" w:hAnsi="Verdana" w:cstheme="minorBidi"/>
+          </w:rPr>
+          <w:t>3.1</w:t>
+        </w:r>
+        <w:r>
+          <w:rPr>
+            <w:rFonts w:asciiTheme="minorHAnsi" w:eastAsiaTheme="minorEastAsia" w:hAnsiTheme="minorHAnsi" w:cstheme="minorBidi"/>
             <w:bCs w:val="0"/>
-            <w:sz w:val="20"/>
-            <w:szCs w:val="20"/>
+            <w:sz w:val="22"/>
+            <w:szCs w:val="22"/>
           </w:rPr>
           <w:tab/>
         </w:r>
@@ -3111,70 +2784,47 @@
           <w:rPr>
             <w:rStyle w:val="Hyperlink"/>
             <w:rFonts w:ascii="Verdana" w:hAnsi="Verdana" w:cs="Calibri"/>
-            <w:sz w:val="20"/>
-            <w:szCs w:val="20"/>
-          </w:rPr>
-          <w:t>User Interface</w:t>
-        </w:r>
-        <w:r>
-          <w:rPr>
-            <w:rFonts w:ascii="Verdana" w:hAnsi="Verdana"/>
-            <w:webHidden/>
-            <w:sz w:val="20"/>
-            <w:szCs w:val="20"/>
+          </w:rPr>
+          <w:t>Development Progress</w:t>
+        </w:r>
+        <w:r>
+          <w:rPr>
+            <w:webHidden/>
           </w:rPr>
           <w:tab/>
         </w:r>
         <w:r>
           <w:rPr>
-            <w:rFonts w:ascii="Verdana" w:hAnsi="Verdana"/>
-            <w:webHidden/>
-            <w:sz w:val="20"/>
-            <w:szCs w:val="20"/>
+            <w:webHidden/>
           </w:rPr>
           <w:fldChar w:fldCharType="begin"/>
         </w:r>
         <w:r>
           <w:rPr>
-            <w:rFonts w:ascii="Verdana" w:hAnsi="Verdana"/>
-            <w:webHidden/>
-            <w:sz w:val="20"/>
-            <w:szCs w:val="20"/>
-          </w:rPr>
-          <w:instrText xml:space="preserve"> PAGEREF _Toc24810580 \h </w:instrText>
-        </w:r>
-        <w:r>
-          <w:rPr>
-            <w:rFonts w:ascii="Verdana" w:hAnsi="Verdana"/>
-            <w:webHidden/>
-            <w:sz w:val="20"/>
-            <w:szCs w:val="20"/>
-          </w:rPr>
-        </w:r>
-        <w:r>
-          <w:rPr>
-            <w:rFonts w:ascii="Verdana" w:hAnsi="Verdana"/>
-            <w:webHidden/>
-            <w:sz w:val="20"/>
-            <w:szCs w:val="20"/>
+            <w:webHidden/>
+          </w:rPr>
+          <w:instrText xml:space="preserve"> PAGEREF _Toc25428371 \h </w:instrText>
+        </w:r>
+        <w:r>
+          <w:rPr>
+            <w:webHidden/>
+          </w:rPr>
+        </w:r>
+        <w:r>
+          <w:rPr>
+            <w:webHidden/>
           </w:rPr>
           <w:fldChar w:fldCharType="separate"/>
         </w:r>
         <w:r>
           <w:rPr>
-            <w:rFonts w:ascii="Verdana" w:hAnsi="Verdana"/>
-            <w:webHidden/>
-            <w:sz w:val="20"/>
-            <w:szCs w:val="20"/>
+            <w:webHidden/>
           </w:rPr>
           <w:t>6</w:t>
         </w:r>
         <w:r>
           <w:rPr>
-            <w:rFonts w:ascii="Verdana" w:hAnsi="Verdana"/>
-            <w:webHidden/>
-            <w:sz w:val="20"/>
-            <w:szCs w:val="20"/>
+            <w:webHidden/>
           </w:rPr>
           <w:fldChar w:fldCharType="end"/>
         </w:r>
@@ -3182,34 +2832,272 @@
     </w:p>
     <w:p>
       <w:pPr>
+        <w:pStyle w:val="TOC2"/>
+        <w:tabs>
+          <w:tab w:val="left" w:pos="1138"/>
+        </w:tabs>
+        <w:rPr>
+          <w:rFonts w:asciiTheme="minorHAnsi" w:eastAsiaTheme="minorEastAsia" w:hAnsiTheme="minorHAnsi" w:cstheme="minorBidi"/>
+          <w:bCs w:val="0"/>
+          <w:sz w:val="22"/>
+          <w:szCs w:val="22"/>
+        </w:rPr>
+      </w:pPr>
+      <w:hyperlink w:anchor="_Toc25428372" w:history="1">
+        <w:r>
+          <w:rPr>
+            <w:rStyle w:val="Hyperlink"/>
+            <w:rFonts w:ascii="Verdana" w:hAnsi="Verdana" w:cs="Calibri"/>
+          </w:rPr>
+          <w:t>3.2</w:t>
+        </w:r>
+        <w:r>
+          <w:rPr>
+            <w:rFonts w:asciiTheme="minorHAnsi" w:eastAsiaTheme="minorEastAsia" w:hAnsiTheme="minorHAnsi" w:cstheme="minorBidi"/>
+            <w:bCs w:val="0"/>
+            <w:sz w:val="22"/>
+            <w:szCs w:val="22"/>
+          </w:rPr>
+          <w:tab/>
+        </w:r>
+        <w:r>
+          <w:rPr>
+            <w:rStyle w:val="Hyperlink"/>
+            <w:rFonts w:ascii="Verdana" w:hAnsi="Verdana" w:cs="Calibri"/>
+          </w:rPr>
+          <w:t>Database Development</w:t>
+        </w:r>
+        <w:r>
+          <w:rPr>
+            <w:webHidden/>
+          </w:rPr>
+          <w:tab/>
+        </w:r>
+        <w:r>
+          <w:rPr>
+            <w:webHidden/>
+          </w:rPr>
+          <w:fldChar w:fldCharType="begin"/>
+        </w:r>
+        <w:r>
+          <w:rPr>
+            <w:webHidden/>
+          </w:rPr>
+          <w:instrText xml:space="preserve"> PAGEREF _Toc25428372 \h </w:instrText>
+        </w:r>
+        <w:r>
+          <w:rPr>
+            <w:webHidden/>
+          </w:rPr>
+        </w:r>
+        <w:r>
+          <w:rPr>
+            <w:webHidden/>
+          </w:rPr>
+          <w:fldChar w:fldCharType="separate"/>
+        </w:r>
+        <w:r>
+          <w:rPr>
+            <w:webHidden/>
+          </w:rPr>
+          <w:t>6</w:t>
+        </w:r>
+        <w:r>
+          <w:rPr>
+            <w:webHidden/>
+          </w:rPr>
+          <w:fldChar w:fldCharType="end"/>
+        </w:r>
+      </w:hyperlink>
+    </w:p>
+    <w:p>
+      <w:pPr>
+        <w:pStyle w:val="TOC2"/>
+        <w:tabs>
+          <w:tab w:val="left" w:pos="1138"/>
+        </w:tabs>
+        <w:rPr>
+          <w:rFonts w:asciiTheme="minorHAnsi" w:eastAsiaTheme="minorEastAsia" w:hAnsiTheme="minorHAnsi" w:cstheme="minorBidi"/>
+          <w:bCs w:val="0"/>
+          <w:sz w:val="22"/>
+          <w:szCs w:val="22"/>
+        </w:rPr>
+      </w:pPr>
+      <w:hyperlink w:anchor="_Toc25428373" w:history="1">
+        <w:r>
+          <w:rPr>
+            <w:rStyle w:val="Hyperlink"/>
+            <w:rFonts w:ascii="Verdana" w:hAnsi="Verdana" w:cs="Calibri"/>
+          </w:rPr>
+          <w:t>3.3</w:t>
+        </w:r>
+        <w:r>
+          <w:rPr>
+            <w:rFonts w:asciiTheme="minorHAnsi" w:eastAsiaTheme="minorEastAsia" w:hAnsiTheme="minorHAnsi" w:cstheme="minorBidi"/>
+            <w:bCs w:val="0"/>
+            <w:sz w:val="22"/>
+            <w:szCs w:val="22"/>
+          </w:rPr>
+          <w:tab/>
+        </w:r>
+        <w:r>
+          <w:rPr>
+            <w:rStyle w:val="Hyperlink"/>
+            <w:rFonts w:ascii="Verdana" w:hAnsi="Verdana" w:cs="Calibri"/>
+          </w:rPr>
+          <w:t>Program Development</w:t>
+        </w:r>
+        <w:r>
+          <w:rPr>
+            <w:webHidden/>
+          </w:rPr>
+          <w:tab/>
+        </w:r>
+        <w:r>
+          <w:rPr>
+            <w:webHidden/>
+          </w:rPr>
+          <w:fldChar w:fldCharType="begin"/>
+        </w:r>
+        <w:r>
+          <w:rPr>
+            <w:webHidden/>
+          </w:rPr>
+          <w:instrText xml:space="preserve"> PAGEREF _Toc25428373 \h </w:instrText>
+        </w:r>
+        <w:r>
+          <w:rPr>
+            <w:webHidden/>
+          </w:rPr>
+        </w:r>
+        <w:r>
+          <w:rPr>
+            <w:webHidden/>
+          </w:rPr>
+          <w:fldChar w:fldCharType="separate"/>
+        </w:r>
+        <w:r>
+          <w:rPr>
+            <w:webHidden/>
+          </w:rPr>
+          <w:t>6</w:t>
+        </w:r>
+        <w:r>
+          <w:rPr>
+            <w:webHidden/>
+          </w:rPr>
+          <w:fldChar w:fldCharType="end"/>
+        </w:r>
+      </w:hyperlink>
+    </w:p>
+    <w:p>
+      <w:pPr>
+        <w:pStyle w:val="TOC2"/>
+        <w:tabs>
+          <w:tab w:val="left" w:pos="1138"/>
+        </w:tabs>
+        <w:rPr>
+          <w:rFonts w:asciiTheme="minorHAnsi" w:eastAsiaTheme="minorEastAsia" w:hAnsiTheme="minorHAnsi" w:cstheme="minorBidi"/>
+          <w:bCs w:val="0"/>
+          <w:sz w:val="22"/>
+          <w:szCs w:val="22"/>
+        </w:rPr>
+      </w:pPr>
+      <w:hyperlink w:anchor="_Toc25428374" w:history="1">
+        <w:r>
+          <w:rPr>
+            <w:rStyle w:val="Hyperlink"/>
+            <w:rFonts w:ascii="Verdana" w:hAnsi="Verdana" w:cs="Calibri"/>
+          </w:rPr>
+          <w:t>3.4</w:t>
+        </w:r>
+        <w:r>
+          <w:rPr>
+            <w:rFonts w:asciiTheme="minorHAnsi" w:eastAsiaTheme="minorEastAsia" w:hAnsiTheme="minorHAnsi" w:cstheme="minorBidi"/>
+            <w:bCs w:val="0"/>
+            <w:sz w:val="22"/>
+            <w:szCs w:val="22"/>
+          </w:rPr>
+          <w:tab/>
+        </w:r>
+        <w:r>
+          <w:rPr>
+            <w:rStyle w:val="Hyperlink"/>
+            <w:rFonts w:ascii="Verdana" w:hAnsi="Verdana" w:cs="Calibri"/>
+          </w:rPr>
+          <w:t>Milestone Evaluation</w:t>
+        </w:r>
+        <w:r>
+          <w:rPr>
+            <w:webHidden/>
+          </w:rPr>
+          <w:tab/>
+        </w:r>
+        <w:r>
+          <w:rPr>
+            <w:webHidden/>
+          </w:rPr>
+          <w:fldChar w:fldCharType="begin"/>
+        </w:r>
+        <w:r>
+          <w:rPr>
+            <w:webHidden/>
+          </w:rPr>
+          <w:instrText xml:space="preserve"> PAGEREF _Toc25428374 \h </w:instrText>
+        </w:r>
+        <w:r>
+          <w:rPr>
+            <w:webHidden/>
+          </w:rPr>
+        </w:r>
+        <w:r>
+          <w:rPr>
+            <w:webHidden/>
+          </w:rPr>
+          <w:fldChar w:fldCharType="separate"/>
+        </w:r>
+        <w:r>
+          <w:rPr>
+            <w:webHidden/>
+          </w:rPr>
+          <w:t>6</w:t>
+        </w:r>
+        <w:r>
+          <w:rPr>
+            <w:webHidden/>
+          </w:rPr>
+          <w:fldChar w:fldCharType="end"/>
+        </w:r>
+      </w:hyperlink>
+    </w:p>
+    <w:p>
+      <w:pPr>
         <w:pStyle w:val="TOC1"/>
         <w:rPr>
-          <w:rFonts w:ascii="Verdana" w:eastAsiaTheme="minorEastAsia" w:hAnsi="Verdana" w:cstheme="minorBidi"/>
+          <w:rFonts w:asciiTheme="minorHAnsi" w:eastAsiaTheme="minorEastAsia" w:hAnsiTheme="minorHAnsi" w:cstheme="minorBidi"/>
           <w:b w:val="0"/>
           <w:bCs w:val="0"/>
           <w:caps w:val="0"/>
-          <w:sz w:val="20"/>
-          <w:szCs w:val="20"/>
-        </w:rPr>
-      </w:pPr>
-      <w:hyperlink w:anchor="_Toc24810581" w:history="1">
+          <w:sz w:val="22"/>
+          <w:szCs w:val="22"/>
+        </w:rPr>
+      </w:pPr>
+      <w:hyperlink w:anchor="_Toc25428375" w:history="1">
         <w:r>
           <w:rPr>
             <w:rStyle w:val="Hyperlink"/>
             <w:rFonts w:ascii="Verdana" w:hAnsi="Verdana" w:cs="Calibri"/>
-            <w:sz w:val="20"/>
-            <w:szCs w:val="20"/>
           </w:rPr>
           <w:t>4</w:t>
         </w:r>
         <w:r>
           <w:rPr>
-            <w:rFonts w:ascii="Verdana" w:eastAsiaTheme="minorEastAsia" w:hAnsi="Verdana" w:cstheme="minorBidi"/>
+            <w:rFonts w:asciiTheme="minorHAnsi" w:eastAsiaTheme="minorEastAsia" w:hAnsiTheme="minorHAnsi" w:cstheme="minorBidi"/>
             <w:b w:val="0"/>
             <w:bCs w:val="0"/>
             <w:caps w:val="0"/>
-            <w:sz w:val="20"/>
-            <w:szCs w:val="20"/>
+            <w:sz w:val="22"/>
+            <w:szCs w:val="22"/>
           </w:rPr>
           <w:tab/>
         </w:r>
@@ -3217,70 +3105,47 @@
           <w:rPr>
             <w:rStyle w:val="Hyperlink"/>
             <w:rFonts w:ascii="Verdana" w:hAnsi="Verdana" w:cs="Calibri"/>
-            <w:sz w:val="20"/>
-            <w:szCs w:val="20"/>
-          </w:rPr>
-          <w:t>SYSTEM INTERGRITY CONTROLS</w:t>
-        </w:r>
-        <w:r>
-          <w:rPr>
-            <w:rFonts w:ascii="Verdana" w:hAnsi="Verdana"/>
-            <w:webHidden/>
-            <w:sz w:val="20"/>
-            <w:szCs w:val="20"/>
+          </w:rPr>
+          <w:t>PHASE 3</w:t>
+        </w:r>
+        <w:r>
+          <w:rPr>
+            <w:webHidden/>
           </w:rPr>
           <w:tab/>
         </w:r>
         <w:r>
           <w:rPr>
-            <w:rFonts w:ascii="Verdana" w:hAnsi="Verdana"/>
-            <w:webHidden/>
-            <w:sz w:val="20"/>
-            <w:szCs w:val="20"/>
+            <w:webHidden/>
           </w:rPr>
           <w:fldChar w:fldCharType="begin"/>
         </w:r>
         <w:r>
           <w:rPr>
-            <w:rFonts w:ascii="Verdana" w:hAnsi="Verdana"/>
-            <w:webHidden/>
-            <w:sz w:val="20"/>
-            <w:szCs w:val="20"/>
-          </w:rPr>
-          <w:instrText xml:space="preserve"> PAGEREF _Toc24810581 \h </w:instrText>
-        </w:r>
-        <w:r>
-          <w:rPr>
-            <w:rFonts w:ascii="Verdana" w:hAnsi="Verdana"/>
-            <w:webHidden/>
-            <w:sz w:val="20"/>
-            <w:szCs w:val="20"/>
-          </w:rPr>
-        </w:r>
-        <w:r>
-          <w:rPr>
-            <w:rFonts w:ascii="Verdana" w:hAnsi="Verdana"/>
-            <w:webHidden/>
-            <w:sz w:val="20"/>
-            <w:szCs w:val="20"/>
+            <w:webHidden/>
+          </w:rPr>
+          <w:instrText xml:space="preserve"> PAGEREF _Toc25428375 \h </w:instrText>
+        </w:r>
+        <w:r>
+          <w:rPr>
+            <w:webHidden/>
+          </w:rPr>
+        </w:r>
+        <w:r>
+          <w:rPr>
+            <w:webHidden/>
           </w:rPr>
           <w:fldChar w:fldCharType="separate"/>
         </w:r>
         <w:r>
           <w:rPr>
-            <w:rFonts w:ascii="Verdana" w:hAnsi="Verdana"/>
-            <w:webHidden/>
-            <w:sz w:val="20"/>
-            <w:szCs w:val="20"/>
+            <w:webHidden/>
           </w:rPr>
           <w:t>7</w:t>
         </w:r>
         <w:r>
           <w:rPr>
-            <w:rFonts w:ascii="Verdana" w:hAnsi="Verdana"/>
-            <w:webHidden/>
-            <w:sz w:val="20"/>
-            <w:szCs w:val="20"/>
+            <w:webHidden/>
           </w:rPr>
           <w:fldChar w:fldCharType="end"/>
         </w:r>
@@ -3288,34 +3153,352 @@
     </w:p>
     <w:p>
       <w:pPr>
+        <w:pStyle w:val="TOC2"/>
+        <w:tabs>
+          <w:tab w:val="left" w:pos="1138"/>
+        </w:tabs>
+        <w:rPr>
+          <w:rFonts w:asciiTheme="minorHAnsi" w:eastAsiaTheme="minorEastAsia" w:hAnsiTheme="minorHAnsi" w:cstheme="minorBidi"/>
+          <w:bCs w:val="0"/>
+          <w:sz w:val="22"/>
+          <w:szCs w:val="22"/>
+        </w:rPr>
+      </w:pPr>
+      <w:hyperlink w:anchor="_Toc25428376" w:history="1">
+        <w:r>
+          <w:rPr>
+            <w:rStyle w:val="Hyperlink"/>
+            <w:rFonts w:ascii="Verdana" w:hAnsi="Verdana" w:cs="Calibri"/>
+          </w:rPr>
+          <w:t>4.1</w:t>
+        </w:r>
+        <w:r>
+          <w:rPr>
+            <w:rFonts w:asciiTheme="minorHAnsi" w:eastAsiaTheme="minorEastAsia" w:hAnsiTheme="minorHAnsi" w:cstheme="minorBidi"/>
+            <w:bCs w:val="0"/>
+            <w:sz w:val="22"/>
+            <w:szCs w:val="22"/>
+          </w:rPr>
+          <w:tab/>
+        </w:r>
+        <w:r>
+          <w:rPr>
+            <w:rStyle w:val="Hyperlink"/>
+            <w:rFonts w:ascii="Verdana" w:hAnsi="Verdana" w:cs="Calibri"/>
+          </w:rPr>
+          <w:t>Development Progress</w:t>
+        </w:r>
+        <w:r>
+          <w:rPr>
+            <w:webHidden/>
+          </w:rPr>
+          <w:tab/>
+        </w:r>
+        <w:r>
+          <w:rPr>
+            <w:webHidden/>
+          </w:rPr>
+          <w:fldChar w:fldCharType="begin"/>
+        </w:r>
+        <w:r>
+          <w:rPr>
+            <w:webHidden/>
+          </w:rPr>
+          <w:instrText xml:space="preserve"> PAGEREF _Toc25428376 \h </w:instrText>
+        </w:r>
+        <w:r>
+          <w:rPr>
+            <w:webHidden/>
+          </w:rPr>
+        </w:r>
+        <w:r>
+          <w:rPr>
+            <w:webHidden/>
+          </w:rPr>
+          <w:fldChar w:fldCharType="separate"/>
+        </w:r>
+        <w:r>
+          <w:rPr>
+            <w:webHidden/>
+          </w:rPr>
+          <w:t>7</w:t>
+        </w:r>
+        <w:r>
+          <w:rPr>
+            <w:webHidden/>
+          </w:rPr>
+          <w:fldChar w:fldCharType="end"/>
+        </w:r>
+      </w:hyperlink>
+    </w:p>
+    <w:p>
+      <w:pPr>
+        <w:pStyle w:val="TOC2"/>
+        <w:tabs>
+          <w:tab w:val="left" w:pos="1138"/>
+        </w:tabs>
+        <w:rPr>
+          <w:rFonts w:asciiTheme="minorHAnsi" w:eastAsiaTheme="minorEastAsia" w:hAnsiTheme="minorHAnsi" w:cstheme="minorBidi"/>
+          <w:bCs w:val="0"/>
+          <w:sz w:val="22"/>
+          <w:szCs w:val="22"/>
+        </w:rPr>
+      </w:pPr>
+      <w:hyperlink w:anchor="_Toc25428377" w:history="1">
+        <w:r>
+          <w:rPr>
+            <w:rStyle w:val="Hyperlink"/>
+            <w:rFonts w:ascii="Verdana" w:hAnsi="Verdana" w:cs="Calibri"/>
+          </w:rPr>
+          <w:t>4.2</w:t>
+        </w:r>
+        <w:r>
+          <w:rPr>
+            <w:rFonts w:asciiTheme="minorHAnsi" w:eastAsiaTheme="minorEastAsia" w:hAnsiTheme="minorHAnsi" w:cstheme="minorBidi"/>
+            <w:bCs w:val="0"/>
+            <w:sz w:val="22"/>
+            <w:szCs w:val="22"/>
+          </w:rPr>
+          <w:tab/>
+        </w:r>
+        <w:r>
+          <w:rPr>
+            <w:rStyle w:val="Hyperlink"/>
+            <w:rFonts w:ascii="Verdana" w:hAnsi="Verdana" w:cs="Calibri"/>
+          </w:rPr>
+          <w:t>Database Development</w:t>
+        </w:r>
+        <w:r>
+          <w:rPr>
+            <w:webHidden/>
+          </w:rPr>
+          <w:tab/>
+        </w:r>
+        <w:r>
+          <w:rPr>
+            <w:webHidden/>
+          </w:rPr>
+          <w:fldChar w:fldCharType="begin"/>
+        </w:r>
+        <w:r>
+          <w:rPr>
+            <w:webHidden/>
+          </w:rPr>
+          <w:instrText xml:space="preserve"> PAGEREF _Toc25428377 \h </w:instrText>
+        </w:r>
+        <w:r>
+          <w:rPr>
+            <w:webHidden/>
+          </w:rPr>
+        </w:r>
+        <w:r>
+          <w:rPr>
+            <w:webHidden/>
+          </w:rPr>
+          <w:fldChar w:fldCharType="separate"/>
+        </w:r>
+        <w:r>
+          <w:rPr>
+            <w:webHidden/>
+          </w:rPr>
+          <w:t>7</w:t>
+        </w:r>
+        <w:r>
+          <w:rPr>
+            <w:webHidden/>
+          </w:rPr>
+          <w:fldChar w:fldCharType="end"/>
+        </w:r>
+      </w:hyperlink>
+    </w:p>
+    <w:p>
+      <w:pPr>
+        <w:pStyle w:val="TOC2"/>
+        <w:tabs>
+          <w:tab w:val="left" w:pos="1138"/>
+        </w:tabs>
+        <w:rPr>
+          <w:rFonts w:asciiTheme="minorHAnsi" w:eastAsiaTheme="minorEastAsia" w:hAnsiTheme="minorHAnsi" w:cstheme="minorBidi"/>
+          <w:bCs w:val="0"/>
+          <w:sz w:val="22"/>
+          <w:szCs w:val="22"/>
+        </w:rPr>
+      </w:pPr>
+      <w:hyperlink w:anchor="_Toc25428378" w:history="1">
+        <w:r>
+          <w:rPr>
+            <w:rStyle w:val="Hyperlink"/>
+            <w:rFonts w:ascii="Verdana" w:hAnsi="Verdana" w:cs="Calibri"/>
+          </w:rPr>
+          <w:t>4.3</w:t>
+        </w:r>
+        <w:r>
+          <w:rPr>
+            <w:rFonts w:asciiTheme="minorHAnsi" w:eastAsiaTheme="minorEastAsia" w:hAnsiTheme="minorHAnsi" w:cstheme="minorBidi"/>
+            <w:bCs w:val="0"/>
+            <w:sz w:val="22"/>
+            <w:szCs w:val="22"/>
+          </w:rPr>
+          <w:tab/>
+        </w:r>
+        <w:r>
+          <w:rPr>
+            <w:rStyle w:val="Hyperlink"/>
+            <w:rFonts w:ascii="Verdana" w:hAnsi="Verdana" w:cs="Calibri"/>
+          </w:rPr>
+          <w:t>Program Development</w:t>
+        </w:r>
+        <w:r>
+          <w:rPr>
+            <w:webHidden/>
+          </w:rPr>
+          <w:tab/>
+        </w:r>
+        <w:r>
+          <w:rPr>
+            <w:webHidden/>
+          </w:rPr>
+          <w:fldChar w:fldCharType="begin"/>
+        </w:r>
+        <w:r>
+          <w:rPr>
+            <w:webHidden/>
+          </w:rPr>
+          <w:instrText xml:space="preserve"> PAGEREF _Toc25428378 \h </w:instrText>
+        </w:r>
+        <w:r>
+          <w:rPr>
+            <w:webHidden/>
+          </w:rPr>
+        </w:r>
+        <w:r>
+          <w:rPr>
+            <w:webHidden/>
+          </w:rPr>
+          <w:fldChar w:fldCharType="separate"/>
+        </w:r>
+        <w:r>
+          <w:rPr>
+            <w:webHidden/>
+          </w:rPr>
+          <w:t>7</w:t>
+        </w:r>
+        <w:r>
+          <w:rPr>
+            <w:webHidden/>
+          </w:rPr>
+          <w:fldChar w:fldCharType="end"/>
+        </w:r>
+      </w:hyperlink>
+    </w:p>
+    <w:p>
+      <w:pPr>
+        <w:pStyle w:val="TOC2"/>
+        <w:tabs>
+          <w:tab w:val="left" w:pos="1138"/>
+        </w:tabs>
+        <w:rPr>
+          <w:rFonts w:asciiTheme="minorHAnsi" w:eastAsiaTheme="minorEastAsia" w:hAnsiTheme="minorHAnsi" w:cstheme="minorBidi"/>
+          <w:bCs w:val="0"/>
+          <w:sz w:val="22"/>
+          <w:szCs w:val="22"/>
+        </w:rPr>
+      </w:pPr>
+      <w:hyperlink w:anchor="_Toc25428379" w:history="1">
+        <w:r>
+          <w:rPr>
+            <w:rStyle w:val="Hyperlink"/>
+            <w:rFonts w:ascii="Verdana" w:hAnsi="Verdana" w:cs="Calibri"/>
+          </w:rPr>
+          <w:t>4.4</w:t>
+        </w:r>
+        <w:r>
+          <w:rPr>
+            <w:rFonts w:asciiTheme="minorHAnsi" w:eastAsiaTheme="minorEastAsia" w:hAnsiTheme="minorHAnsi" w:cstheme="minorBidi"/>
+            <w:bCs w:val="0"/>
+            <w:sz w:val="22"/>
+            <w:szCs w:val="22"/>
+          </w:rPr>
+          <w:tab/>
+        </w:r>
+        <w:r>
+          <w:rPr>
+            <w:rStyle w:val="Hyperlink"/>
+            <w:rFonts w:ascii="Verdana" w:hAnsi="Verdana" w:cs="Calibri"/>
+          </w:rPr>
+          <w:t>Milestone Evaluation</w:t>
+        </w:r>
+        <w:r>
+          <w:rPr>
+            <w:webHidden/>
+          </w:rPr>
+          <w:tab/>
+        </w:r>
+        <w:r>
+          <w:rPr>
+            <w:webHidden/>
+          </w:rPr>
+          <w:fldChar w:fldCharType="begin"/>
+        </w:r>
+        <w:r>
+          <w:rPr>
+            <w:webHidden/>
+          </w:rPr>
+          <w:instrText xml:space="preserve"> PAGEREF _Toc25428379 \h </w:instrText>
+        </w:r>
+        <w:r>
+          <w:rPr>
+            <w:webHidden/>
+          </w:rPr>
+        </w:r>
+        <w:r>
+          <w:rPr>
+            <w:webHidden/>
+          </w:rPr>
+          <w:fldChar w:fldCharType="separate"/>
+        </w:r>
+        <w:r>
+          <w:rPr>
+            <w:webHidden/>
+          </w:rPr>
+          <w:t>7</w:t>
+        </w:r>
+        <w:r>
+          <w:rPr>
+            <w:webHidden/>
+          </w:rPr>
+          <w:fldChar w:fldCharType="end"/>
+        </w:r>
+      </w:hyperlink>
+    </w:p>
+    <w:p>
+      <w:pPr>
         <w:pStyle w:val="TOC1"/>
         <w:rPr>
-          <w:rFonts w:ascii="Verdana" w:eastAsiaTheme="minorEastAsia" w:hAnsi="Verdana" w:cstheme="minorBidi"/>
+          <w:rFonts w:asciiTheme="minorHAnsi" w:eastAsiaTheme="minorEastAsia" w:hAnsiTheme="minorHAnsi" w:cstheme="minorBidi"/>
           <w:b w:val="0"/>
           <w:bCs w:val="0"/>
           <w:caps w:val="0"/>
-          <w:sz w:val="20"/>
-          <w:szCs w:val="20"/>
-        </w:rPr>
-      </w:pPr>
-      <w:hyperlink w:anchor="_Toc24810582" w:history="1">
+          <w:sz w:val="22"/>
+          <w:szCs w:val="22"/>
+        </w:rPr>
+      </w:pPr>
+      <w:hyperlink w:anchor="_Toc25428380" w:history="1">
         <w:r>
           <w:rPr>
             <w:rStyle w:val="Hyperlink"/>
             <w:rFonts w:ascii="Verdana" w:hAnsi="Verdana" w:cs="Calibri"/>
-            <w:sz w:val="20"/>
-            <w:szCs w:val="20"/>
           </w:rPr>
           <w:t>5</w:t>
         </w:r>
         <w:r>
           <w:rPr>
-            <w:rFonts w:ascii="Verdana" w:eastAsiaTheme="minorEastAsia" w:hAnsi="Verdana" w:cstheme="minorBidi"/>
+            <w:rFonts w:asciiTheme="minorHAnsi" w:eastAsiaTheme="minorEastAsia" w:hAnsiTheme="minorHAnsi" w:cstheme="minorBidi"/>
             <w:b w:val="0"/>
             <w:bCs w:val="0"/>
             <w:caps w:val="0"/>
-            <w:sz w:val="20"/>
-            <w:szCs w:val="20"/>
+            <w:sz w:val="22"/>
+            <w:szCs w:val="22"/>
           </w:rPr>
           <w:tab/>
         </w:r>
@@ -3323,70 +3506,47 @@
           <w:rPr>
             <w:rStyle w:val="Hyperlink"/>
             <w:rFonts w:ascii="Verdana" w:hAnsi="Verdana" w:cs="Calibri"/>
-            <w:sz w:val="20"/>
-            <w:szCs w:val="20"/>
           </w:rPr>
           <w:t>APPROVALS</w:t>
         </w:r>
         <w:r>
           <w:rPr>
-            <w:rFonts w:ascii="Verdana" w:hAnsi="Verdana"/>
-            <w:webHidden/>
-            <w:sz w:val="20"/>
-            <w:szCs w:val="20"/>
+            <w:webHidden/>
           </w:rPr>
           <w:tab/>
         </w:r>
         <w:r>
           <w:rPr>
-            <w:rFonts w:ascii="Verdana" w:hAnsi="Verdana"/>
-            <w:webHidden/>
-            <w:sz w:val="20"/>
-            <w:szCs w:val="20"/>
+            <w:webHidden/>
           </w:rPr>
           <w:fldChar w:fldCharType="begin"/>
         </w:r>
         <w:r>
           <w:rPr>
-            <w:rFonts w:ascii="Verdana" w:hAnsi="Verdana"/>
-            <w:webHidden/>
-            <w:sz w:val="20"/>
-            <w:szCs w:val="20"/>
-          </w:rPr>
-          <w:instrText xml:space="preserve"> PAGEREF _Toc24810582 \h </w:instrText>
-        </w:r>
-        <w:r>
-          <w:rPr>
-            <w:rFonts w:ascii="Verdana" w:hAnsi="Verdana"/>
-            <w:webHidden/>
-            <w:sz w:val="20"/>
-            <w:szCs w:val="20"/>
-          </w:rPr>
-        </w:r>
-        <w:r>
-          <w:rPr>
-            <w:rFonts w:ascii="Verdana" w:hAnsi="Verdana"/>
-            <w:webHidden/>
-            <w:sz w:val="20"/>
-            <w:szCs w:val="20"/>
+            <w:webHidden/>
+          </w:rPr>
+          <w:instrText xml:space="preserve"> PAGEREF _Toc25428380 \h </w:instrText>
+        </w:r>
+        <w:r>
+          <w:rPr>
+            <w:webHidden/>
+          </w:rPr>
+        </w:r>
+        <w:r>
+          <w:rPr>
+            <w:webHidden/>
           </w:rPr>
           <w:fldChar w:fldCharType="separate"/>
         </w:r>
         <w:r>
           <w:rPr>
-            <w:rFonts w:ascii="Verdana" w:hAnsi="Verdana"/>
-            <w:webHidden/>
-            <w:sz w:val="20"/>
-            <w:szCs w:val="20"/>
-          </w:rPr>
-          <w:t>9</w:t>
-        </w:r>
-        <w:r>
-          <w:rPr>
-            <w:rFonts w:ascii="Verdana" w:hAnsi="Verdana"/>
-            <w:webHidden/>
-            <w:sz w:val="20"/>
-            <w:szCs w:val="20"/>
+            <w:webHidden/>
+          </w:rPr>
+          <w:t>8</w:t>
+        </w:r>
+        <w:r>
+          <w:rPr>
+            <w:webHidden/>
           </w:rPr>
           <w:fldChar w:fldCharType="end"/>
         </w:r>
@@ -3435,7 +3595,7 @@
       <w:r>
         <w:br w:type="page"/>
       </w:r>
-      <w:bookmarkStart w:id="18" w:name="_Toc24810567"/>
+      <w:bookmarkStart w:id="18" w:name="_Toc25428358"/>
       <w:bookmarkEnd w:id="16"/>
       <w:r>
         <w:rPr>
@@ -3468,7 +3628,7 @@
       <w:bookmarkStart w:id="19" w:name="_Toc264970895"/>
       <w:bookmarkStart w:id="20" w:name="_Toc177800102"/>
       <w:bookmarkStart w:id="21" w:name="_Toc210062112"/>
-      <w:bookmarkStart w:id="22" w:name="_Toc24810568"/>
+      <w:bookmarkStart w:id="22" w:name="_Toc25428359"/>
       <w:r>
         <w:rPr>
           <w:rFonts w:ascii="Verdana" w:hAnsi="Verdana" w:cs="Calibri"/>
@@ -3547,7 +3707,7 @@
           <w:sz w:val="20"/>
           <w:szCs w:val="20"/>
         </w:rPr>
-        <w:t xml:space="preserve">. The Uncommon Solutions HR Management software </w:t>
+        <w:t xml:space="preserve">. The Uncommon Solutions HR Management </w:t>
       </w:r>
       <w:r>
         <w:rPr>
@@ -3555,6 +3715,22 @@
           <w:sz w:val="20"/>
           <w:szCs w:val="20"/>
         </w:rPr>
+        <w:t>System</w:t>
+      </w:r>
+      <w:r>
+        <w:rPr>
+          <w:rFonts w:ascii="Verdana" w:hAnsi="Verdana" w:cstheme="majorHAnsi"/>
+          <w:sz w:val="20"/>
+          <w:szCs w:val="20"/>
+        </w:rPr>
+        <w:t xml:space="preserve"> </w:t>
+      </w:r>
+      <w:r>
+        <w:rPr>
+          <w:rFonts w:ascii="Verdana" w:hAnsi="Verdana" w:cstheme="majorHAnsi"/>
+          <w:sz w:val="20"/>
+          <w:szCs w:val="20"/>
+        </w:rPr>
         <w:t xml:space="preserve">is being developed using an Agile SDLC framework. </w:t>
       </w:r>
       <w:r>
@@ -3639,7 +3815,7 @@
           <w:szCs w:val="20"/>
         </w:rPr>
       </w:pPr>
-      <w:bookmarkStart w:id="24" w:name="_Toc24810569"/>
+      <w:bookmarkStart w:id="24" w:name="_Toc25428360"/>
       <w:r>
         <w:rPr>
           <w:rFonts w:ascii="Verdana" w:hAnsi="Verdana" w:cs="Calibri"/>
@@ -3826,34 +4002,134 @@
           <w:sz w:val="20"/>
           <w:szCs w:val="20"/>
         </w:rPr>
-        <w:t>deplo</w:t>
-      </w:r>
-      <w:bookmarkStart w:id="25" w:name="_GoBack"/>
+        <w:t>deployability</w:t>
+      </w:r>
+      <w:proofErr w:type="spellEnd"/>
+      <w:r>
+        <w:rPr>
+          <w:rFonts w:ascii="Verdana" w:hAnsi="Verdana"/>
+          <w:sz w:val="20"/>
+          <w:szCs w:val="20"/>
+        </w:rPr>
+        <w:t xml:space="preserve"> and access</w:t>
+      </w:r>
+      <w:r>
+        <w:rPr>
+          <w:rFonts w:ascii="Verdana" w:hAnsi="Verdana" w:cstheme="majorHAnsi"/>
+          <w:sz w:val="20"/>
+          <w:szCs w:val="20"/>
+        </w:rPr>
+        <w:t>.</w:t>
+      </w:r>
+    </w:p>
+    <w:p>
+      <w:pPr>
+        <w:pStyle w:val="Heading2"/>
+        <w:rPr>
+          <w:rFonts w:ascii="Verdana" w:hAnsi="Verdana" w:cs="Calibri"/>
+          <w:sz w:val="20"/>
+          <w:szCs w:val="20"/>
+        </w:rPr>
+      </w:pPr>
+      <w:bookmarkStart w:id="25" w:name="_Toc25428361"/>
+      <w:r>
+        <w:rPr>
+          <w:rFonts w:ascii="Verdana" w:hAnsi="Verdana" w:cs="Calibri"/>
+          <w:sz w:val="20"/>
+          <w:szCs w:val="20"/>
+        </w:rPr>
+        <w:t>Scope</w:t>
+      </w:r>
       <w:bookmarkEnd w:id="25"/>
-      <w:r>
-        <w:rPr>
-          <w:rFonts w:ascii="Verdana" w:hAnsi="Verdana"/>
-          <w:sz w:val="20"/>
-          <w:szCs w:val="20"/>
-        </w:rPr>
-        <w:t>yability</w:t>
-      </w:r>
-      <w:proofErr w:type="spellEnd"/>
-      <w:r>
-        <w:rPr>
-          <w:rFonts w:ascii="Verdana" w:hAnsi="Verdana"/>
-          <w:sz w:val="20"/>
-          <w:szCs w:val="20"/>
-        </w:rPr>
-        <w:t xml:space="preserve"> and access</w:t>
-      </w:r>
-      <w:r>
+    </w:p>
+    <w:p>
+      <w:pPr>
+        <w:jc w:val="both"/>
         <w:rPr>
           <w:rFonts w:ascii="Verdana" w:hAnsi="Verdana" w:cstheme="majorHAnsi"/>
           <w:sz w:val="20"/>
           <w:szCs w:val="20"/>
         </w:rPr>
-        <w:t>.</w:t>
+      </w:pPr>
+      <w:r>
+        <w:rPr>
+          <w:rFonts w:ascii="Verdana" w:hAnsi="Verdana"/>
+          <w:sz w:val="20"/>
+          <w:szCs w:val="20"/>
+        </w:rPr>
+        <w:t xml:space="preserve">This document describes the </w:t>
+      </w:r>
+      <w:r>
+        <w:rPr>
+          <w:rFonts w:ascii="Verdana" w:hAnsi="Verdana"/>
+          <w:sz w:val="20"/>
+          <w:szCs w:val="20"/>
+        </w:rPr>
+        <w:t>development progress</w:t>
+      </w:r>
+      <w:r>
+        <w:rPr>
+          <w:rFonts w:ascii="Verdana" w:hAnsi="Verdana"/>
+          <w:sz w:val="20"/>
+          <w:szCs w:val="20"/>
+        </w:rPr>
+        <w:t xml:space="preserve"> of the </w:t>
+      </w:r>
+      <w:r>
+        <w:rPr>
+          <w:rFonts w:ascii="Verdana" w:hAnsi="Verdana" w:cstheme="majorHAnsi"/>
+          <w:sz w:val="20"/>
+          <w:szCs w:val="20"/>
+        </w:rPr>
+        <w:t>Uncommon Solutions HR Management System</w:t>
+      </w:r>
+      <w:r>
+        <w:rPr>
+          <w:rFonts w:ascii="Verdana" w:hAnsi="Verdana" w:cstheme="majorHAnsi"/>
+          <w:sz w:val="20"/>
+          <w:szCs w:val="20"/>
+        </w:rPr>
+        <w:t xml:space="preserve"> during each of the phases</w:t>
+      </w:r>
+      <w:r>
+        <w:rPr>
+          <w:rFonts w:ascii="Verdana" w:hAnsi="Verdana" w:cstheme="majorHAnsi"/>
+          <w:sz w:val="20"/>
+          <w:szCs w:val="20"/>
+        </w:rPr>
+        <w:t xml:space="preserve">. </w:t>
+      </w:r>
+      <w:r>
+        <w:rPr>
+          <w:rFonts w:ascii="Verdana" w:hAnsi="Verdana" w:cstheme="majorHAnsi"/>
+          <w:sz w:val="20"/>
+          <w:szCs w:val="20"/>
+        </w:rPr>
+        <w:t>This is a living document and</w:t>
+      </w:r>
+      <w:r>
+        <w:rPr>
+          <w:rFonts w:ascii="Verdana" w:hAnsi="Verdana" w:cstheme="majorHAnsi"/>
+          <w:sz w:val="20"/>
+          <w:szCs w:val="20"/>
+        </w:rPr>
+        <w:t xml:space="preserve"> will be updated as changes are made to the HR Management Systems</w:t>
+      </w:r>
+      <w:r>
+        <w:rPr>
+          <w:rFonts w:ascii="Verdana" w:hAnsi="Verdana" w:cstheme="majorHAnsi"/>
+          <w:sz w:val="20"/>
+          <w:szCs w:val="20"/>
+        </w:rPr>
+        <w:t xml:space="preserve"> design</w:t>
+      </w:r>
+      <w:r>
+        <w:rPr>
+          <w:rFonts w:ascii="Verdana" w:hAnsi="Verdana" w:cstheme="majorHAnsi"/>
+          <w:sz w:val="20"/>
+          <w:szCs w:val="20"/>
+        </w:rPr>
+        <w:t xml:space="preserve">.  </w:t>
       </w:r>
     </w:p>
     <w:p>
@@ -3865,124 +4141,16 @@
           <w:szCs w:val="20"/>
         </w:rPr>
       </w:pPr>
-      <w:bookmarkStart w:id="26" w:name="_Toc24810570"/>
+      <w:bookmarkStart w:id="26" w:name="_Toc25428362"/>
       <w:r>
         <w:rPr>
           <w:rFonts w:ascii="Verdana" w:hAnsi="Verdana" w:cs="Calibri"/>
           <w:sz w:val="20"/>
           <w:szCs w:val="20"/>
         </w:rPr>
-        <w:t>Scope</w:t>
+        <w:t>Phases</w:t>
       </w:r>
       <w:bookmarkEnd w:id="26"/>
-    </w:p>
-    <w:p>
-      <w:pPr>
-        <w:jc w:val="both"/>
-        <w:rPr>
-          <w:rFonts w:ascii="Verdana" w:hAnsi="Verdana" w:cstheme="majorHAnsi"/>
-          <w:sz w:val="20"/>
-          <w:szCs w:val="20"/>
-        </w:rPr>
-      </w:pPr>
-      <w:r>
-        <w:rPr>
-          <w:rFonts w:ascii="Verdana" w:hAnsi="Verdana"/>
-          <w:sz w:val="20"/>
-          <w:szCs w:val="20"/>
-        </w:rPr>
-        <w:t xml:space="preserve">This document describes the </w:t>
-      </w:r>
-      <w:r>
-        <w:rPr>
-          <w:rFonts w:ascii="Verdana" w:hAnsi="Verdana"/>
-          <w:sz w:val="20"/>
-          <w:szCs w:val="20"/>
-        </w:rPr>
-        <w:t>development progress</w:t>
-      </w:r>
-      <w:r>
-        <w:rPr>
-          <w:rFonts w:ascii="Verdana" w:hAnsi="Verdana"/>
-          <w:sz w:val="20"/>
-          <w:szCs w:val="20"/>
-        </w:rPr>
-        <w:t xml:space="preserve"> of the </w:t>
-      </w:r>
-      <w:r>
-        <w:rPr>
-          <w:rFonts w:ascii="Verdana" w:hAnsi="Verdana" w:cstheme="majorHAnsi"/>
-          <w:sz w:val="20"/>
-          <w:szCs w:val="20"/>
-        </w:rPr>
-        <w:t>Uncommon Solutions HR Management System</w:t>
-      </w:r>
-      <w:r>
-        <w:rPr>
-          <w:rFonts w:ascii="Verdana" w:hAnsi="Verdana" w:cstheme="majorHAnsi"/>
-          <w:sz w:val="20"/>
-          <w:szCs w:val="20"/>
-        </w:rPr>
-        <w:t xml:space="preserve"> during each of the phases</w:t>
-      </w:r>
-      <w:r>
-        <w:rPr>
-          <w:rFonts w:ascii="Verdana" w:hAnsi="Verdana" w:cstheme="majorHAnsi"/>
-          <w:sz w:val="20"/>
-          <w:szCs w:val="20"/>
-        </w:rPr>
-        <w:t xml:space="preserve">. </w:t>
-      </w:r>
-      <w:r>
-        <w:rPr>
-          <w:rFonts w:ascii="Verdana" w:hAnsi="Verdana" w:cstheme="majorHAnsi"/>
-          <w:sz w:val="20"/>
-          <w:szCs w:val="20"/>
-        </w:rPr>
-        <w:t>This is a living document and</w:t>
-      </w:r>
-      <w:r>
-        <w:rPr>
-          <w:rFonts w:ascii="Verdana" w:hAnsi="Verdana" w:cstheme="majorHAnsi"/>
-          <w:sz w:val="20"/>
-          <w:szCs w:val="20"/>
-        </w:rPr>
-        <w:t xml:space="preserve"> will be updated as changes are made to the HR Management Systems</w:t>
-      </w:r>
-      <w:r>
-        <w:rPr>
-          <w:rFonts w:ascii="Verdana" w:hAnsi="Verdana" w:cstheme="majorHAnsi"/>
-          <w:sz w:val="20"/>
-          <w:szCs w:val="20"/>
-        </w:rPr>
-        <w:t xml:space="preserve"> design</w:t>
-      </w:r>
-      <w:r>
-        <w:rPr>
-          <w:rFonts w:ascii="Verdana" w:hAnsi="Verdana" w:cstheme="majorHAnsi"/>
-          <w:sz w:val="20"/>
-          <w:szCs w:val="20"/>
-        </w:rPr>
-        <w:t xml:space="preserve">.  </w:t>
-      </w:r>
-    </w:p>
-    <w:p>
-      <w:pPr>
-        <w:pStyle w:val="Heading2"/>
-        <w:rPr>
-          <w:rFonts w:ascii="Verdana" w:hAnsi="Verdana" w:cs="Calibri"/>
-          <w:sz w:val="20"/>
-          <w:szCs w:val="20"/>
-        </w:rPr>
-      </w:pPr>
-      <w:r>
-        <w:rPr>
-          <w:rFonts w:ascii="Verdana" w:hAnsi="Verdana" w:cs="Calibri"/>
-          <w:sz w:val="20"/>
-          <w:szCs w:val="20"/>
-        </w:rPr>
-        <w:t>Phases</w:t>
-      </w:r>
     </w:p>
     <w:p>
       <w:pPr>
@@ -4136,6 +4304,7 @@
           <w:szCs w:val="20"/>
         </w:rPr>
       </w:pPr>
+      <w:bookmarkStart w:id="27" w:name="_Toc25428363"/>
       <w:r>
         <w:rPr>
           <w:rFonts w:ascii="Verdana" w:hAnsi="Verdana" w:cs="Calibri"/>
@@ -4144,6 +4313,7 @@
         </w:rPr>
         <w:t>Schedule</w:t>
       </w:r>
+      <w:bookmarkEnd w:id="27"/>
     </w:p>
     <w:p>
       <w:pPr>
@@ -4185,16 +4355,16 @@
       <w:pPr>
         <w:pStyle w:val="Heading2"/>
       </w:pPr>
-      <w:bookmarkStart w:id="27" w:name="_Toc264970900"/>
       <w:bookmarkStart w:id="28" w:name="m_-1339020493248194616__bookmark21"/>
       <w:bookmarkStart w:id="29" w:name="m_-1339020493248194616__bookmark22"/>
-      <w:bookmarkStart w:id="30" w:name="_Toc24810574"/>
+      <w:bookmarkStart w:id="30" w:name="_Toc264970900"/>
+      <w:bookmarkStart w:id="31" w:name="_Toc25428364"/>
       <w:bookmarkEnd w:id="28"/>
       <w:bookmarkEnd w:id="29"/>
       <w:r>
         <w:t>Design Considerations</w:t>
       </w:r>
-      <w:bookmarkEnd w:id="30"/>
+      <w:bookmarkEnd w:id="31"/>
     </w:p>
     <w:p>
       <w:pPr>
@@ -4249,6 +4419,7 @@
           <w:szCs w:val="20"/>
         </w:rPr>
       </w:pPr>
+      <w:bookmarkStart w:id="32" w:name="_Toc25428365"/>
       <w:r>
         <w:rPr>
           <w:rFonts w:ascii="Verdana" w:hAnsi="Verdana" w:cs="Calibri"/>
@@ -4258,6 +4429,7 @@
         <w:lastRenderedPageBreak/>
         <w:t>PHASE 1</w:t>
       </w:r>
+      <w:bookmarkEnd w:id="32"/>
     </w:p>
     <w:p>
       <w:pPr>
@@ -4268,6 +4440,7 @@
           <w:szCs w:val="20"/>
         </w:rPr>
       </w:pPr>
+      <w:bookmarkStart w:id="33" w:name="_Toc25428366"/>
       <w:r>
         <w:rPr>
           <w:rFonts w:ascii="Verdana" w:hAnsi="Verdana" w:cs="Calibri"/>
@@ -4276,6 +4449,7 @@
         </w:rPr>
         <w:t>Development Progress</w:t>
       </w:r>
+      <w:bookmarkEnd w:id="33"/>
     </w:p>
     <w:p>
       <w:pPr>
@@ -4293,7 +4467,7 @@
           <w:sz w:val="20"/>
           <w:szCs w:val="20"/>
         </w:rPr>
-        <w:t>Summary of development efforts…</w:t>
+        <w:t xml:space="preserve">In accordance with the planned steps for Phase 1 development, the initial process of creating the database structure independently from the creation of the initial user UI was executed. The individual talents of team members were employed at this phase in order to best make use of developmental strengths and deliver a solid foundation for later development process. The goals for Phase 1 were to create and implement the initial database structure and design and to build the initial program containing the User Interface for the system. </w:t>
       </w:r>
     </w:p>
     <w:p>
@@ -4305,6 +4479,7 @@
           <w:szCs w:val="20"/>
         </w:rPr>
       </w:pPr>
+      <w:bookmarkStart w:id="34" w:name="_Toc25428367"/>
       <w:r>
         <w:rPr>
           <w:rFonts w:ascii="Verdana" w:hAnsi="Verdana" w:cs="Calibri"/>
@@ -4313,6 +4488,7 @@
         </w:rPr>
         <w:t>Database Development</w:t>
       </w:r>
+      <w:bookmarkEnd w:id="34"/>
     </w:p>
     <w:p>
       <w:pPr>
@@ -4330,94 +4506,129 @@
           <w:sz w:val="20"/>
           <w:szCs w:val="20"/>
         </w:rPr>
-        <w:t xml:space="preserve">Summary of </w:t>
-      </w:r>
-      <w:r>
-        <w:rPr>
-          <w:rFonts w:ascii="Verdana" w:hAnsi="Verdana"/>
-          <w:sz w:val="20"/>
-          <w:szCs w:val="20"/>
-        </w:rPr>
-        <w:t xml:space="preserve">database </w:t>
-      </w:r>
-      <w:r>
-        <w:rPr>
-          <w:rFonts w:ascii="Verdana" w:hAnsi="Verdana"/>
-          <w:sz w:val="20"/>
-          <w:szCs w:val="20"/>
-        </w:rPr>
-        <w:t>development efforts…</w:t>
-      </w:r>
-    </w:p>
-    <w:p>
-      <w:pPr>
-        <w:pStyle w:val="Heading2"/>
-        <w:rPr>
-          <w:rFonts w:ascii="Verdana" w:hAnsi="Verdana" w:cs="Calibri"/>
-          <w:sz w:val="20"/>
-          <w:szCs w:val="20"/>
-        </w:rPr>
-      </w:pPr>
-      <w:r>
-        <w:rPr>
-          <w:rFonts w:ascii="Verdana" w:hAnsi="Verdana" w:cs="Calibri"/>
-          <w:sz w:val="20"/>
-          <w:szCs w:val="20"/>
-        </w:rPr>
-        <w:t>Program Development</w:t>
-      </w:r>
-    </w:p>
-    <w:p>
-      <w:pPr>
+        <w:t>The database has been instantiated based on the design outlined in the original Design Document. There were some minor changes to the table and field names based on requirements unearthed during Phase 1 development. The updated Data Design Diagram is below, and has been updated in the Design Document.</w:t>
+      </w:r>
+    </w:p>
+    <w:p>
+      <w:pPr>
+        <w:keepNext/>
         <w:spacing w:before="240" w:after="240"/>
         <w:jc w:val="both"/>
-        <w:rPr>
-          <w:rFonts w:ascii="Verdana" w:hAnsi="Verdana"/>
-          <w:sz w:val="20"/>
-          <w:szCs w:val="20"/>
-        </w:rPr>
-      </w:pPr>
-      <w:r>
-        <w:rPr>
-          <w:rFonts w:ascii="Verdana" w:hAnsi="Verdana"/>
-          <w:sz w:val="20"/>
-          <w:szCs w:val="20"/>
-        </w:rPr>
-        <w:t xml:space="preserve">Summary of </w:t>
-      </w:r>
-      <w:r>
-        <w:rPr>
-          <w:rFonts w:ascii="Verdana" w:hAnsi="Verdana"/>
-          <w:sz w:val="20"/>
-          <w:szCs w:val="20"/>
-        </w:rPr>
-        <w:t xml:space="preserve">program </w:t>
-      </w:r>
-      <w:r>
-        <w:rPr>
-          <w:rFonts w:ascii="Verdana" w:hAnsi="Verdana"/>
-          <w:sz w:val="20"/>
-          <w:szCs w:val="20"/>
-        </w:rPr>
-        <w:t>development efforts…</w:t>
-      </w:r>
-    </w:p>
-    <w:p>
-      <w:pPr>
-        <w:pStyle w:val="Heading2"/>
-        <w:rPr>
-          <w:rFonts w:ascii="Verdana" w:hAnsi="Verdana" w:cs="Calibri"/>
-          <w:sz w:val="20"/>
-          <w:szCs w:val="20"/>
-        </w:rPr>
-      </w:pPr>
-      <w:r>
-        <w:rPr>
-          <w:rFonts w:ascii="Verdana" w:hAnsi="Verdana" w:cs="Calibri"/>
-          <w:sz w:val="20"/>
-          <w:szCs w:val="20"/>
-        </w:rPr>
-        <w:t>Milestone Evaluation</w:t>
+      </w:pPr>
+      <w:r>
+        <w:rPr>
+          <w:rFonts w:ascii="Verdana" w:hAnsi="Verdana"/>
+          <w:noProof/>
+          <w:sz w:val="20"/>
+          <w:szCs w:val="20"/>
+        </w:rPr>
+        <w:drawing>
+          <wp:inline distT="0" distB="0" distL="0" distR="0" wp14:anchorId="7EB64DEF" wp14:editId="1A96CD20">
+            <wp:extent cx="5943600" cy="2932430"/>
+            <wp:effectExtent l="19050" t="19050" r="19050" b="20320"/>
+            <wp:docPr id="1" name="Picture 1"/>
+            <wp:cNvGraphicFramePr>
+              <a:graphicFrameLocks xmlns:a="http://schemas.openxmlformats.org/drawingml/2006/main" noChangeAspect="1"/>
+            </wp:cNvGraphicFramePr>
+            <a:graphic xmlns:a="http://schemas.openxmlformats.org/drawingml/2006/main">
+              <a:graphicData uri="http://schemas.openxmlformats.org/drawingml/2006/picture">
+                <pic:pic xmlns:pic="http://schemas.openxmlformats.org/drawingml/2006/picture">
+                  <pic:nvPicPr>
+                    <pic:cNvPr id="1" name="UCHR DDD.jpg"/>
+                    <pic:cNvPicPr/>
+                  </pic:nvPicPr>
+                  <pic:blipFill>
+                    <a:blip r:embed="rId8">
+                      <a:extLst>
+                        <a:ext uri="{28A0092B-C50C-407E-A947-70E740481C1C}">
+                          <a14:useLocalDpi xmlns:a14="http://schemas.microsoft.com/office/drawing/2010/main" val="0"/>
+                        </a:ext>
+                      </a:extLst>
+                    </a:blip>
+                    <a:stretch>
+                      <a:fillRect/>
+                    </a:stretch>
+                  </pic:blipFill>
+                  <pic:spPr>
+                    <a:xfrm>
+                      <a:off x="0" y="0"/>
+                      <a:ext cx="5943600" cy="2932430"/>
+                    </a:xfrm>
+                    <a:prstGeom prst="rect">
+                      <a:avLst/>
+                    </a:prstGeom>
+                    <a:ln>
+                      <a:solidFill>
+                        <a:schemeClr val="tx1"/>
+                      </a:solidFill>
+                    </a:ln>
+                  </pic:spPr>
+                </pic:pic>
+              </a:graphicData>
+            </a:graphic>
+          </wp:inline>
+        </w:drawing>
+      </w:r>
+    </w:p>
+    <w:p>
+      <w:pPr>
+        <w:pStyle w:val="Caption"/>
+        <w:jc w:val="both"/>
+        <w:rPr>
+          <w:rFonts w:ascii="Verdana" w:hAnsi="Verdana"/>
+          <w:color w:val="auto"/>
+          <w:sz w:val="20"/>
+          <w:szCs w:val="20"/>
+        </w:rPr>
+      </w:pPr>
+      <w:r>
+        <w:rPr>
+          <w:color w:val="auto"/>
+        </w:rPr>
+        <w:t xml:space="preserve">Figure </w:t>
+      </w:r>
+      <w:r>
+        <w:rPr>
+          <w:color w:val="auto"/>
+        </w:rPr>
+        <w:fldChar w:fldCharType="begin"/>
+      </w:r>
+      <w:r>
+        <w:rPr>
+          <w:color w:val="auto"/>
+        </w:rPr>
+        <w:instrText xml:space="preserve"> SEQ Figure \* ARABIC </w:instrText>
+      </w:r>
+      <w:r>
+        <w:rPr>
+          <w:color w:val="auto"/>
+        </w:rPr>
+        <w:fldChar w:fldCharType="separate"/>
+      </w:r>
+      <w:r>
+        <w:rPr>
+          <w:noProof/>
+          <w:color w:val="auto"/>
+        </w:rPr>
+        <w:t>1</w:t>
+      </w:r>
+      <w:r>
+        <w:rPr>
+          <w:color w:val="auto"/>
+        </w:rPr>
+        <w:fldChar w:fldCharType="end"/>
+      </w:r>
+      <w:r>
+        <w:rPr>
+          <w:color w:val="auto"/>
+        </w:rPr>
+        <w:t xml:space="preserve">: Data Design </w:t>
+      </w:r>
+      <w:r>
+        <w:rPr>
+          <w:color w:val="auto"/>
+        </w:rPr>
+        <w:t>Diagram</w:t>
       </w:r>
     </w:p>
     <w:p>
@@ -4436,7 +4647,569 @@
           <w:sz w:val="20"/>
           <w:szCs w:val="20"/>
         </w:rPr>
-        <w:t>Evaluation of milestone completion effectiveness…</w:t>
+        <w:t xml:space="preserve">The described tables had SQL statements built </w:t>
+      </w:r>
+      <w:r>
+        <w:rPr>
+          <w:rFonts w:ascii="Verdana" w:hAnsi="Verdana"/>
+          <w:sz w:val="20"/>
+          <w:szCs w:val="20"/>
+        </w:rPr>
+        <w:t>to create them and the foreign key dependencies defined by the Data Design Diagram. This SQL was executed in the instantiated Amazon RDS instance creating the baseline database structure for the Uncommon Solutions HR Management System to utilize. The below image shows the connected database after the SQL has been run and the tables are instantiated.</w:t>
+      </w:r>
+    </w:p>
+    <w:p>
+      <w:pPr>
+        <w:keepNext/>
+        <w:spacing w:before="240" w:after="240"/>
+        <w:jc w:val="both"/>
+      </w:pPr>
+      <w:r>
+        <w:rPr>
+          <w:rFonts w:ascii="Verdana" w:hAnsi="Verdana"/>
+          <w:noProof/>
+          <w:sz w:val="20"/>
+          <w:szCs w:val="20"/>
+        </w:rPr>
+        <w:lastRenderedPageBreak/>
+        <w:drawing>
+          <wp:inline distT="0" distB="0" distL="0" distR="0" wp14:anchorId="58C93BA7" wp14:editId="658404CE">
+            <wp:extent cx="5943600" cy="2320925"/>
+            <wp:effectExtent l="19050" t="19050" r="19050" b="22225"/>
+            <wp:docPr id="2" name="Picture 2"/>
+            <wp:cNvGraphicFramePr>
+              <a:graphicFrameLocks xmlns:a="http://schemas.openxmlformats.org/drawingml/2006/main" noChangeAspect="1"/>
+            </wp:cNvGraphicFramePr>
+            <a:graphic xmlns:a="http://schemas.openxmlformats.org/drawingml/2006/main">
+              <a:graphicData uri="http://schemas.openxmlformats.org/drawingml/2006/picture">
+                <pic:pic xmlns:pic="http://schemas.openxmlformats.org/drawingml/2006/picture">
+                  <pic:nvPicPr>
+                    <pic:cNvPr id="2" name="Database Connection.png"/>
+                    <pic:cNvPicPr/>
+                  </pic:nvPicPr>
+                  <pic:blipFill>
+                    <a:blip r:embed="rId9" cstate="print">
+                      <a:extLst>
+                        <a:ext uri="{28A0092B-C50C-407E-A947-70E740481C1C}">
+                          <a14:useLocalDpi xmlns:a14="http://schemas.microsoft.com/office/drawing/2010/main" val="0"/>
+                        </a:ext>
+                      </a:extLst>
+                    </a:blip>
+                    <a:stretch>
+                      <a:fillRect/>
+                    </a:stretch>
+                  </pic:blipFill>
+                  <pic:spPr>
+                    <a:xfrm>
+                      <a:off x="0" y="0"/>
+                      <a:ext cx="5943600" cy="2320925"/>
+                    </a:xfrm>
+                    <a:prstGeom prst="rect">
+                      <a:avLst/>
+                    </a:prstGeom>
+                    <a:ln>
+                      <a:solidFill>
+                        <a:schemeClr val="tx1"/>
+                      </a:solidFill>
+                    </a:ln>
+                  </pic:spPr>
+                </pic:pic>
+              </a:graphicData>
+            </a:graphic>
+          </wp:inline>
+        </w:drawing>
+      </w:r>
+    </w:p>
+    <w:p>
+      <w:pPr>
+        <w:pStyle w:val="Caption"/>
+        <w:jc w:val="both"/>
+        <w:rPr>
+          <w:color w:val="auto"/>
+        </w:rPr>
+      </w:pPr>
+      <w:r>
+        <w:rPr>
+          <w:color w:val="auto"/>
+        </w:rPr>
+        <w:t xml:space="preserve">Figure </w:t>
+      </w:r>
+      <w:r>
+        <w:rPr>
+          <w:color w:val="auto"/>
+        </w:rPr>
+        <w:fldChar w:fldCharType="begin"/>
+      </w:r>
+      <w:r>
+        <w:rPr>
+          <w:color w:val="auto"/>
+        </w:rPr>
+        <w:instrText xml:space="preserve"> SEQ Figure \* ARABIC </w:instrText>
+      </w:r>
+      <w:r>
+        <w:rPr>
+          <w:color w:val="auto"/>
+        </w:rPr>
+        <w:fldChar w:fldCharType="separate"/>
+      </w:r>
+      <w:r>
+        <w:rPr>
+          <w:noProof/>
+          <w:color w:val="auto"/>
+        </w:rPr>
+        <w:t>2</w:t>
+      </w:r>
+      <w:r>
+        <w:rPr>
+          <w:color w:val="auto"/>
+        </w:rPr>
+        <w:fldChar w:fldCharType="end"/>
+      </w:r>
+      <w:r>
+        <w:rPr>
+          <w:color w:val="auto"/>
+        </w:rPr>
+        <w:t>: Database Instantiation</w:t>
+      </w:r>
+    </w:p>
+    <w:p>
+      <w:pPr>
+        <w:pStyle w:val="Heading2"/>
+        <w:rPr>
+          <w:rFonts w:ascii="Verdana" w:hAnsi="Verdana" w:cs="Calibri"/>
+          <w:sz w:val="20"/>
+          <w:szCs w:val="20"/>
+        </w:rPr>
+      </w:pPr>
+      <w:bookmarkStart w:id="35" w:name="_Toc25428368"/>
+      <w:r>
+        <w:rPr>
+          <w:rFonts w:ascii="Verdana" w:hAnsi="Verdana" w:cs="Calibri"/>
+          <w:sz w:val="20"/>
+          <w:szCs w:val="20"/>
+        </w:rPr>
+        <w:t>Program Development</w:t>
+      </w:r>
+      <w:bookmarkEnd w:id="35"/>
+    </w:p>
+    <w:p>
+      <w:pPr>
+        <w:spacing w:before="240" w:after="240"/>
+        <w:jc w:val="both"/>
+        <w:rPr>
+          <w:rFonts w:ascii="Verdana" w:hAnsi="Verdana"/>
+          <w:sz w:val="20"/>
+          <w:szCs w:val="20"/>
+        </w:rPr>
+      </w:pPr>
+      <w:r>
+        <w:rPr>
+          <w:rFonts w:ascii="Verdana" w:hAnsi="Verdana"/>
+          <w:sz w:val="20"/>
+          <w:szCs w:val="20"/>
+        </w:rPr>
+        <w:t xml:space="preserve">Initial development of the user interface systems was executed within PHP as </w:t>
+      </w:r>
+      <w:r>
+        <w:rPr>
+          <w:rFonts w:ascii="Verdana" w:hAnsi="Verdana"/>
+          <w:sz w:val="20"/>
+          <w:szCs w:val="20"/>
+        </w:rPr>
+        <w:t xml:space="preserve">a </w:t>
+      </w:r>
+      <w:r>
+        <w:rPr>
+          <w:rFonts w:ascii="Verdana" w:hAnsi="Verdana"/>
+          <w:sz w:val="20"/>
+          <w:szCs w:val="20"/>
+        </w:rPr>
+        <w:t xml:space="preserve">best option for the execution of a web-based interface system. </w:t>
+      </w:r>
+      <w:r>
+        <w:rPr>
+          <w:rFonts w:ascii="Verdana" w:hAnsi="Verdana"/>
+          <w:sz w:val="20"/>
+          <w:szCs w:val="20"/>
+        </w:rPr>
+        <w:t xml:space="preserve">With that in mind the initial interface design was created to show the login screen, </w:t>
+      </w:r>
+      <w:r>
+        <w:rPr>
+          <w:rFonts w:ascii="Verdana" w:hAnsi="Verdana"/>
+          <w:sz w:val="20"/>
+          <w:szCs w:val="20"/>
+        </w:rPr>
+        <w:t xml:space="preserve">user management console, and user data screen. In Phase 2, the first two of these will have their database connection instantiated and functionality created. </w:t>
+      </w:r>
+    </w:p>
+    <w:p>
+      <w:pPr>
+        <w:keepNext/>
+        <w:spacing w:before="240" w:after="240"/>
+        <w:jc w:val="both"/>
+      </w:pPr>
+      <w:r>
+        <w:rPr>
+          <w:rFonts w:ascii="Verdana" w:hAnsi="Verdana"/>
+          <w:noProof/>
+          <w:sz w:val="20"/>
+          <w:szCs w:val="20"/>
+        </w:rPr>
+        <w:drawing>
+          <wp:inline distT="0" distB="0" distL="0" distR="0" wp14:anchorId="205D5EA8" wp14:editId="5CB9896A">
+            <wp:extent cx="5943600" cy="3100070"/>
+            <wp:effectExtent l="19050" t="19050" r="19050" b="24130"/>
+            <wp:docPr id="3" name="Picture 3"/>
+            <wp:cNvGraphicFramePr>
+              <a:graphicFrameLocks xmlns:a="http://schemas.openxmlformats.org/drawingml/2006/main" noChangeAspect="1"/>
+            </wp:cNvGraphicFramePr>
+            <a:graphic xmlns:a="http://schemas.openxmlformats.org/drawingml/2006/main">
+              <a:graphicData uri="http://schemas.openxmlformats.org/drawingml/2006/picture">
+                <pic:pic xmlns:pic="http://schemas.openxmlformats.org/drawingml/2006/picture">
+                  <pic:nvPicPr>
+                    <pic:cNvPr id="3" name="Login Screen.png"/>
+                    <pic:cNvPicPr/>
+                  </pic:nvPicPr>
+                  <pic:blipFill>
+                    <a:blip r:embed="rId10" cstate="print">
+                      <a:extLst>
+                        <a:ext uri="{28A0092B-C50C-407E-A947-70E740481C1C}">
+                          <a14:useLocalDpi xmlns:a14="http://schemas.microsoft.com/office/drawing/2010/main" val="0"/>
+                        </a:ext>
+                      </a:extLst>
+                    </a:blip>
+                    <a:stretch>
+                      <a:fillRect/>
+                    </a:stretch>
+                  </pic:blipFill>
+                  <pic:spPr>
+                    <a:xfrm>
+                      <a:off x="0" y="0"/>
+                      <a:ext cx="5943600" cy="3100070"/>
+                    </a:xfrm>
+                    <a:prstGeom prst="rect">
+                      <a:avLst/>
+                    </a:prstGeom>
+                    <a:ln>
+                      <a:solidFill>
+                        <a:schemeClr val="tx1"/>
+                      </a:solidFill>
+                    </a:ln>
+                  </pic:spPr>
+                </pic:pic>
+              </a:graphicData>
+            </a:graphic>
+          </wp:inline>
+        </w:drawing>
+      </w:r>
+    </w:p>
+    <w:p>
+      <w:pPr>
+        <w:pStyle w:val="Caption"/>
+        <w:jc w:val="both"/>
+        <w:rPr>
+          <w:color w:val="auto"/>
+        </w:rPr>
+      </w:pPr>
+      <w:r>
+        <w:rPr>
+          <w:color w:val="auto"/>
+        </w:rPr>
+        <w:t xml:space="preserve">Figure </w:t>
+      </w:r>
+      <w:r>
+        <w:rPr>
+          <w:color w:val="auto"/>
+        </w:rPr>
+        <w:fldChar w:fldCharType="begin"/>
+      </w:r>
+      <w:r>
+        <w:rPr>
+          <w:color w:val="auto"/>
+        </w:rPr>
+        <w:instrText xml:space="preserve"> SEQ Figure \* ARABIC </w:instrText>
+      </w:r>
+      <w:r>
+        <w:rPr>
+          <w:color w:val="auto"/>
+        </w:rPr>
+        <w:fldChar w:fldCharType="separate"/>
+      </w:r>
+      <w:r>
+        <w:rPr>
+          <w:noProof/>
+          <w:color w:val="auto"/>
+        </w:rPr>
+        <w:t>3</w:t>
+      </w:r>
+      <w:r>
+        <w:rPr>
+          <w:color w:val="auto"/>
+        </w:rPr>
+        <w:fldChar w:fldCharType="end"/>
+      </w:r>
+      <w:r>
+        <w:rPr>
+          <w:color w:val="auto"/>
+        </w:rPr>
+        <w:t>: Login Screen</w:t>
+      </w:r>
+    </w:p>
+    <w:p>
+      <w:pPr>
+        <w:keepNext/>
+      </w:pPr>
+      <w:r>
+        <w:rPr>
+          <w:noProof/>
+        </w:rPr>
+        <w:lastRenderedPageBreak/>
+        <w:drawing>
+          <wp:inline distT="0" distB="0" distL="0" distR="0" wp14:anchorId="211D3CD1" wp14:editId="63AD7A32">
+            <wp:extent cx="5943600" cy="3046095"/>
+            <wp:effectExtent l="19050" t="19050" r="19050" b="20955"/>
+            <wp:docPr id="4" name="Picture 4"/>
+            <wp:cNvGraphicFramePr>
+              <a:graphicFrameLocks xmlns:a="http://schemas.openxmlformats.org/drawingml/2006/main" noChangeAspect="1"/>
+            </wp:cNvGraphicFramePr>
+            <a:graphic xmlns:a="http://schemas.openxmlformats.org/drawingml/2006/main">
+              <a:graphicData uri="http://schemas.openxmlformats.org/drawingml/2006/picture">
+                <pic:pic xmlns:pic="http://schemas.openxmlformats.org/drawingml/2006/picture">
+                  <pic:nvPicPr>
+                    <pic:cNvPr id="4" name="Management Console.png"/>
+                    <pic:cNvPicPr/>
+                  </pic:nvPicPr>
+                  <pic:blipFill>
+                    <a:blip r:embed="rId11" cstate="print">
+                      <a:extLst>
+                        <a:ext uri="{28A0092B-C50C-407E-A947-70E740481C1C}">
+                          <a14:useLocalDpi xmlns:a14="http://schemas.microsoft.com/office/drawing/2010/main" val="0"/>
+                        </a:ext>
+                      </a:extLst>
+                    </a:blip>
+                    <a:stretch>
+                      <a:fillRect/>
+                    </a:stretch>
+                  </pic:blipFill>
+                  <pic:spPr>
+                    <a:xfrm>
+                      <a:off x="0" y="0"/>
+                      <a:ext cx="5943600" cy="3046095"/>
+                    </a:xfrm>
+                    <a:prstGeom prst="rect">
+                      <a:avLst/>
+                    </a:prstGeom>
+                    <a:ln>
+                      <a:solidFill>
+                        <a:schemeClr val="tx1"/>
+                      </a:solidFill>
+                    </a:ln>
+                  </pic:spPr>
+                </pic:pic>
+              </a:graphicData>
+            </a:graphic>
+          </wp:inline>
+        </w:drawing>
+      </w:r>
+    </w:p>
+    <w:p>
+      <w:pPr>
+        <w:pStyle w:val="Caption"/>
+        <w:rPr>
+          <w:color w:val="auto"/>
+        </w:rPr>
+      </w:pPr>
+      <w:r>
+        <w:rPr>
+          <w:color w:val="auto"/>
+        </w:rPr>
+        <w:t xml:space="preserve">Figure </w:t>
+      </w:r>
+      <w:r>
+        <w:rPr>
+          <w:color w:val="auto"/>
+        </w:rPr>
+        <w:fldChar w:fldCharType="begin"/>
+      </w:r>
+      <w:r>
+        <w:rPr>
+          <w:color w:val="auto"/>
+        </w:rPr>
+        <w:instrText xml:space="preserve"> SEQ Figure \* ARABIC </w:instrText>
+      </w:r>
+      <w:r>
+        <w:rPr>
+          <w:color w:val="auto"/>
+        </w:rPr>
+        <w:fldChar w:fldCharType="separate"/>
+      </w:r>
+      <w:r>
+        <w:rPr>
+          <w:noProof/>
+          <w:color w:val="auto"/>
+        </w:rPr>
+        <w:t>4</w:t>
+      </w:r>
+      <w:r>
+        <w:rPr>
+          <w:color w:val="auto"/>
+        </w:rPr>
+        <w:fldChar w:fldCharType="end"/>
+      </w:r>
+      <w:r>
+        <w:rPr>
+          <w:color w:val="auto"/>
+        </w:rPr>
+        <w:t>: User Management Console</w:t>
+      </w:r>
+    </w:p>
+    <w:p>
+      <w:pPr>
+        <w:keepNext/>
+      </w:pPr>
+      <w:r>
+        <w:rPr>
+          <w:noProof/>
+        </w:rPr>
+        <w:drawing>
+          <wp:inline distT="0" distB="0" distL="0" distR="0" wp14:anchorId="52D03E3C" wp14:editId="53514EC8">
+            <wp:extent cx="5943600" cy="3054985"/>
+            <wp:effectExtent l="19050" t="19050" r="19050" b="12065"/>
+            <wp:docPr id="5" name="Picture 5"/>
+            <wp:cNvGraphicFramePr>
+              <a:graphicFrameLocks xmlns:a="http://schemas.openxmlformats.org/drawingml/2006/main" noChangeAspect="1"/>
+            </wp:cNvGraphicFramePr>
+            <a:graphic xmlns:a="http://schemas.openxmlformats.org/drawingml/2006/main">
+              <a:graphicData uri="http://schemas.openxmlformats.org/drawingml/2006/picture">
+                <pic:pic xmlns:pic="http://schemas.openxmlformats.org/drawingml/2006/picture">
+                  <pic:nvPicPr>
+                    <pic:cNvPr id="5" name="User Data Screen.png"/>
+                    <pic:cNvPicPr/>
+                  </pic:nvPicPr>
+                  <pic:blipFill>
+                    <a:blip r:embed="rId12" cstate="print">
+                      <a:extLst>
+                        <a:ext uri="{28A0092B-C50C-407E-A947-70E740481C1C}">
+                          <a14:useLocalDpi xmlns:a14="http://schemas.microsoft.com/office/drawing/2010/main" val="0"/>
+                        </a:ext>
+                      </a:extLst>
+                    </a:blip>
+                    <a:stretch>
+                      <a:fillRect/>
+                    </a:stretch>
+                  </pic:blipFill>
+                  <pic:spPr>
+                    <a:xfrm>
+                      <a:off x="0" y="0"/>
+                      <a:ext cx="5943600" cy="3054985"/>
+                    </a:xfrm>
+                    <a:prstGeom prst="rect">
+                      <a:avLst/>
+                    </a:prstGeom>
+                    <a:ln>
+                      <a:solidFill>
+                        <a:schemeClr val="tx1"/>
+                      </a:solidFill>
+                    </a:ln>
+                  </pic:spPr>
+                </pic:pic>
+              </a:graphicData>
+            </a:graphic>
+          </wp:inline>
+        </w:drawing>
+      </w:r>
+    </w:p>
+    <w:p>
+      <w:pPr>
+        <w:pStyle w:val="Caption"/>
+        <w:rPr>
+          <w:color w:val="auto"/>
+        </w:rPr>
+      </w:pPr>
+      <w:bookmarkStart w:id="36" w:name="_GoBack"/>
+      <w:r>
+        <w:rPr>
+          <w:color w:val="auto"/>
+        </w:rPr>
+        <w:t xml:space="preserve">Figure </w:t>
+      </w:r>
+      <w:r>
+        <w:rPr>
+          <w:color w:val="auto"/>
+        </w:rPr>
+        <w:fldChar w:fldCharType="begin"/>
+      </w:r>
+      <w:r>
+        <w:rPr>
+          <w:color w:val="auto"/>
+        </w:rPr>
+        <w:instrText xml:space="preserve"> SEQ Figure \* ARABIC </w:instrText>
+      </w:r>
+      <w:r>
+        <w:rPr>
+          <w:color w:val="auto"/>
+        </w:rPr>
+        <w:fldChar w:fldCharType="separate"/>
+      </w:r>
+      <w:r>
+        <w:rPr>
+          <w:noProof/>
+          <w:color w:val="auto"/>
+        </w:rPr>
+        <w:t>5</w:t>
+      </w:r>
+      <w:r>
+        <w:rPr>
+          <w:color w:val="auto"/>
+        </w:rPr>
+        <w:fldChar w:fldCharType="end"/>
+      </w:r>
+      <w:r>
+        <w:rPr>
+          <w:color w:val="auto"/>
+        </w:rPr>
+        <w:t>: User Data Screen</w:t>
+      </w:r>
+    </w:p>
+    <w:p>
+      <w:pPr>
+        <w:pStyle w:val="Heading2"/>
+        <w:rPr>
+          <w:rFonts w:ascii="Verdana" w:hAnsi="Verdana" w:cs="Calibri"/>
+          <w:sz w:val="20"/>
+          <w:szCs w:val="20"/>
+        </w:rPr>
+      </w:pPr>
+      <w:bookmarkStart w:id="37" w:name="_Toc25428369"/>
+      <w:bookmarkEnd w:id="36"/>
+      <w:r>
+        <w:rPr>
+          <w:rFonts w:ascii="Verdana" w:hAnsi="Verdana" w:cs="Calibri"/>
+          <w:sz w:val="20"/>
+          <w:szCs w:val="20"/>
+        </w:rPr>
+        <w:t>Milestone Evaluation</w:t>
+      </w:r>
+      <w:bookmarkEnd w:id="37"/>
+    </w:p>
+    <w:p>
+      <w:pPr>
+        <w:spacing w:before="240" w:after="240"/>
+        <w:jc w:val="both"/>
+        <w:rPr>
+          <w:rFonts w:ascii="Verdana" w:hAnsi="Verdana"/>
+          <w:sz w:val="20"/>
+          <w:szCs w:val="20"/>
+        </w:rPr>
+      </w:pPr>
+      <w:r>
+        <w:rPr>
+          <w:rFonts w:ascii="Verdana" w:hAnsi="Verdana"/>
+          <w:sz w:val="20"/>
+          <w:szCs w:val="20"/>
+        </w:rPr>
+        <w:t>All milestone objectives for Phase 1 development were met by 23 November 2019. This was slightly ahead of projected scheduled development. As there is a major holiday occurring toward the end of Phase 2 development, Phase 2 was entered early to ensure that development would remain on track for the program.</w:t>
       </w:r>
     </w:p>
     <w:p>
@@ -4496,6 +5269,7 @@
           <w:szCs w:val="20"/>
         </w:rPr>
       </w:pPr>
+      <w:bookmarkStart w:id="38" w:name="_Toc25428370"/>
       <w:r>
         <w:rPr>
           <w:rFonts w:ascii="Verdana" w:hAnsi="Verdana" w:cs="Calibri"/>
@@ -4505,6 +5279,7 @@
         <w:lastRenderedPageBreak/>
         <w:t>PHASE 2</w:t>
       </w:r>
+      <w:bookmarkEnd w:id="38"/>
     </w:p>
     <w:p>
       <w:pPr>
@@ -4515,6 +5290,7 @@
           <w:szCs w:val="20"/>
         </w:rPr>
       </w:pPr>
+      <w:bookmarkStart w:id="39" w:name="_Toc25428371"/>
       <w:r>
         <w:rPr>
           <w:rFonts w:ascii="Verdana" w:hAnsi="Verdana" w:cs="Calibri"/>
@@ -4523,6 +5299,7 @@
         </w:rPr>
         <w:t>Development Progress</w:t>
       </w:r>
+      <w:bookmarkEnd w:id="39"/>
     </w:p>
     <w:p>
       <w:pPr>
@@ -4552,6 +5329,7 @@
           <w:szCs w:val="20"/>
         </w:rPr>
       </w:pPr>
+      <w:bookmarkStart w:id="40" w:name="_Toc25428372"/>
       <w:r>
         <w:rPr>
           <w:rFonts w:ascii="Verdana" w:hAnsi="Verdana" w:cs="Calibri"/>
@@ -4560,6 +5338,7 @@
         </w:rPr>
         <w:t>Database Development</w:t>
       </w:r>
+      <w:bookmarkEnd w:id="40"/>
     </w:p>
     <w:p>
       <w:pPr>
@@ -4589,6 +5368,7 @@
           <w:szCs w:val="20"/>
         </w:rPr>
       </w:pPr>
+      <w:bookmarkStart w:id="41" w:name="_Toc25428373"/>
       <w:r>
         <w:rPr>
           <w:rFonts w:ascii="Verdana" w:hAnsi="Verdana" w:cs="Calibri"/>
@@ -4597,6 +5377,7 @@
         </w:rPr>
         <w:t>Program Development</w:t>
       </w:r>
+      <w:bookmarkEnd w:id="41"/>
     </w:p>
     <w:p>
       <w:pPr>
@@ -4626,6 +5407,7 @@
           <w:szCs w:val="20"/>
         </w:rPr>
       </w:pPr>
+      <w:bookmarkStart w:id="42" w:name="_Toc25428374"/>
       <w:r>
         <w:rPr>
           <w:rFonts w:ascii="Verdana" w:hAnsi="Verdana" w:cs="Calibri"/>
@@ -4634,6 +5416,7 @@
         </w:rPr>
         <w:t>Milestone Evaluation</w:t>
       </w:r>
+      <w:bookmarkEnd w:id="42"/>
     </w:p>
     <w:p>
       <w:pPr>
@@ -4686,6 +5469,7 @@
           <w:szCs w:val="20"/>
         </w:rPr>
       </w:pPr>
+      <w:bookmarkStart w:id="43" w:name="_Toc25428375"/>
       <w:r>
         <w:rPr>
           <w:rFonts w:ascii="Verdana" w:hAnsi="Verdana" w:cs="Calibri"/>
@@ -4695,6 +5479,7 @@
         <w:lastRenderedPageBreak/>
         <w:t>PHASE 3</w:t>
       </w:r>
+      <w:bookmarkEnd w:id="43"/>
     </w:p>
     <w:p>
       <w:pPr>
@@ -4705,6 +5490,7 @@
           <w:szCs w:val="20"/>
         </w:rPr>
       </w:pPr>
+      <w:bookmarkStart w:id="44" w:name="_Toc25428376"/>
       <w:r>
         <w:rPr>
           <w:rFonts w:ascii="Verdana" w:hAnsi="Verdana" w:cs="Calibri"/>
@@ -4713,6 +5499,7 @@
         </w:rPr>
         <w:t>Development Progress</w:t>
       </w:r>
+      <w:bookmarkEnd w:id="44"/>
     </w:p>
     <w:p>
       <w:pPr>
@@ -4742,6 +5529,7 @@
           <w:szCs w:val="20"/>
         </w:rPr>
       </w:pPr>
+      <w:bookmarkStart w:id="45" w:name="_Toc25428377"/>
       <w:r>
         <w:rPr>
           <w:rFonts w:ascii="Verdana" w:hAnsi="Verdana" w:cs="Calibri"/>
@@ -4750,6 +5538,7 @@
         </w:rPr>
         <w:t>Database Development</w:t>
       </w:r>
+      <w:bookmarkEnd w:id="45"/>
     </w:p>
     <w:p>
       <w:pPr>
@@ -4779,6 +5568,7 @@
           <w:szCs w:val="20"/>
         </w:rPr>
       </w:pPr>
+      <w:bookmarkStart w:id="46" w:name="_Toc25428378"/>
       <w:r>
         <w:rPr>
           <w:rFonts w:ascii="Verdana" w:hAnsi="Verdana" w:cs="Calibri"/>
@@ -4787,6 +5577,7 @@
         </w:rPr>
         <w:t>Program Development</w:t>
       </w:r>
+      <w:bookmarkEnd w:id="46"/>
     </w:p>
     <w:p>
       <w:pPr>
@@ -4816,6 +5607,7 @@
           <w:szCs w:val="20"/>
         </w:rPr>
       </w:pPr>
+      <w:bookmarkStart w:id="47" w:name="_Toc25428379"/>
       <w:r>
         <w:rPr>
           <w:rFonts w:ascii="Verdana" w:hAnsi="Verdana" w:cs="Calibri"/>
@@ -4824,6 +5616,7 @@
         </w:rPr>
         <w:t>Milestone Evaluation</w:t>
       </w:r>
+      <w:bookmarkEnd w:id="47"/>
     </w:p>
     <w:p>
       <w:pPr>
@@ -4856,7 +5649,7 @@
           <w:szCs w:val="20"/>
         </w:rPr>
       </w:pPr>
-      <w:bookmarkStart w:id="31" w:name="_Toc210062136"/>
+      <w:bookmarkStart w:id="48" w:name="_Toc210062136"/>
       <w:r>
         <w:rPr>
           <w:rFonts w:ascii="Verdana" w:hAnsi="Verdana" w:cs="Calibri"/>
@@ -4875,7 +5668,7 @@
           <w:szCs w:val="20"/>
         </w:rPr>
       </w:pPr>
-      <w:bookmarkStart w:id="32" w:name="_Toc24810582"/>
+      <w:bookmarkStart w:id="49" w:name="_Toc25428380"/>
       <w:r>
         <w:rPr>
           <w:rFonts w:ascii="Verdana" w:hAnsi="Verdana" w:cs="Calibri"/>
@@ -4885,8 +5678,8 @@
         <w:lastRenderedPageBreak/>
         <w:t>APPROVALS</w:t>
       </w:r>
-      <w:bookmarkEnd w:id="31"/>
-      <w:bookmarkEnd w:id="32"/>
+      <w:bookmarkEnd w:id="48"/>
+      <w:bookmarkEnd w:id="49"/>
       <w:r>
         <w:rPr>
           <w:rFonts w:ascii="Verdana" w:hAnsi="Verdana" w:cs="Calibri"/>
@@ -4936,7 +5729,7 @@
           <w:szCs w:val="20"/>
         </w:rPr>
       </w:pPr>
-      <w:bookmarkStart w:id="33" w:name="_Toc177621375"/>
+      <w:bookmarkStart w:id="50" w:name="_Toc177621375"/>
       <w:r>
         <w:rPr>
           <w:rFonts w:ascii="Verdana" w:hAnsi="Verdana" w:cs="Arial"/>
@@ -4945,7 +5738,7 @@
         </w:rPr>
         <w:t>Sign-off Sheet</w:t>
       </w:r>
-      <w:bookmarkEnd w:id="33"/>
+      <w:bookmarkEnd w:id="50"/>
     </w:p>
     <w:p>
       <w:pPr>
@@ -5719,13 +6512,13 @@
         <w:t>Chase Thorpe</w:t>
       </w:r>
       <w:bookmarkEnd w:id="17"/>
-      <w:bookmarkEnd w:id="27"/>
+      <w:bookmarkEnd w:id="30"/>
     </w:p>
     <w:sectPr>
-      <w:headerReference w:type="default" r:id="rId8"/>
-      <w:footerReference w:type="default" r:id="rId9"/>
-      <w:headerReference w:type="first" r:id="rId10"/>
-      <w:footerReference w:type="first" r:id="rId11"/>
+      <w:headerReference w:type="default" r:id="rId13"/>
+      <w:footerReference w:type="default" r:id="rId14"/>
+      <w:headerReference w:type="first" r:id="rId15"/>
+      <w:footerReference w:type="first" r:id="rId16"/>
       <w:pgSz w:w="12240" w:h="15840" w:code="1"/>
       <w:pgMar w:top="1440" w:right="1440" w:bottom="1440" w:left="1440" w:header="1008" w:footer="1008" w:gutter="0"/>
       <w:cols w:space="720"/>
@@ -9104,7 +9897,7 @@
 </file>
 
 <file path=customXml/itemProps1.xml><?xml version="1.0" encoding="utf-8"?>
-<ds:datastoreItem xmlns:ds="http://schemas.openxmlformats.org/officeDocument/2006/customXml" ds:itemID="{457ED2AC-3314-4B12-8B17-E826FFE658DA}">
+<ds:datastoreItem xmlns:ds="http://schemas.openxmlformats.org/officeDocument/2006/customXml" ds:itemID="{C8EB2A57-A7B5-42B4-8000-5DA8E3858ACD}">
   <ds:schemaRefs>
     <ds:schemaRef ds:uri="http://schemas.openxmlformats.org/officeDocument/2006/bibliography"/>
   </ds:schemaRefs>

</xml_diff>